<commit_message>
Finished Report for project, screencast left
</commit_message>
<xml_diff>
--- a/NPalej_A00279259 Report.docx
+++ b/NPalej_A00279259 Report.docx
@@ -5,7 +5,11 @@
     <w:sdt>
       <w:sdtPr>
         <w:rPr>
+          <w:rFonts w:eastAsiaTheme="minorHAnsi"/>
+          <w:kern w:val="2"/>
           <w:sz w:val="2"/>
+          <w:lang w:eastAsia="en-US"/>
+          <w14:ligatures w14:val="standardContextual"/>
         </w:rPr>
         <w:id w:val="673850280"/>
         <w:docPartObj>
@@ -15,11 +19,7 @@
       </w:sdtPr>
       <w:sdtEndPr>
         <w:rPr>
-          <w:rFonts w:eastAsiaTheme="minorHAnsi"/>
-          <w:kern w:val="2"/>
           <w:sz w:val="22"/>
-          <w:lang w:eastAsia="en-US"/>
-          <w14:ligatures w14:val="standardContextual"/>
         </w:rPr>
       </w:sdtEndPr>
       <w:sdtContent>
@@ -127,7 +127,7 @@
                                         <w:sz w:val="64"/>
                                         <w:szCs w:val="64"/>
                                       </w:rPr>
-                                      <w:t xml:space="preserve">JDBC Assignment </w:t>
+                                      <w:t>JDBC Assignment</w:t>
                                     </w:r>
                                   </w:p>
                                 </w:sdtContent>
@@ -155,6 +155,7 @@
                                     <w:dataBinding w:prefixMappings="xmlns:ns0='http://purl.org/dc/elements/1.1/' xmlns:ns1='http://schemas.openxmlformats.org/package/2006/metadata/core-properties' " w:xpath="/ns1:coreProperties[1]/ns0:subject[1]" w:storeItemID="{6C3C8BC8-F283-45AE-878A-BAB7291924A1}"/>
                                     <w:text/>
                                   </w:sdtPr>
+                                  <w:sdtEndPr/>
                                   <w:sdtContent>
                                     <w:r>
                                       <w:rPr>
@@ -241,7 +242,7 @@
                                   <w:sz w:val="64"/>
                                   <w:szCs w:val="64"/>
                                 </w:rPr>
-                                <w:t xml:space="preserve">JDBC Assignment </w:t>
+                                <w:t>JDBC Assignment</w:t>
                               </w:r>
                             </w:p>
                           </w:sdtContent>
@@ -269,6 +270,7 @@
                               <w:dataBinding w:prefixMappings="xmlns:ns0='http://purl.org/dc/elements/1.1/' xmlns:ns1='http://schemas.openxmlformats.org/package/2006/metadata/core-properties' " w:xpath="/ns1:coreProperties[1]/ns0:subject[1]" w:storeItemID="{6C3C8BC8-F283-45AE-878A-BAB7291924A1}"/>
                               <w:text/>
                             </w:sdtPr>
+                            <w:sdtEndPr/>
                             <w:sdtContent>
                               <w:r>
                                 <w:rPr>
@@ -932,8 +934,7 @@
               </mc:Choice>
               <mc:Fallback>
                 <w:pict>
-                  <v:shape w14:anchorId="323C268F" id="Text Box 1" o:spid="_x0000_s1027" type="#_x0000_t202" style="position:absolute;margin-left:104.9pt;margin-top:603.25pt;width:346.4pt;height:36.35pt;z-index:251663360;visibility:visible;mso-wrap-style:square;mso-width-percent:0;mso-height-percent:0;mso-wrap-distance-left:9pt;mso-wrap-distance-top:0;mso-wrap-distance-right:9pt;mso-wrap-distance-bottom:0;mso-position-horizontal:absolute;mso-position-horizontal-relative:margin;mso-position-vertical:absolute;mso-position-vertical-relative:text;mso-width-percent:0;mso-height-percent:0;mso-width-relative:margin;mso-height-relative:margin;v-text-anchor:top" o:gfxdata="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" filled="f" stroked="f" strokeweight=".5pt">
-                    <v:fill o:detectmouseclick="t"/>
+                  <v:shape w14:anchorId="323C268F" id="Text Box 1" o:spid="_x0000_s1027" type="#_x0000_t202" style="position:absolute;margin-left:104.9pt;margin-top:603.25pt;width:346.4pt;height:36.35pt;z-index:251663360;visibility:visible;mso-wrap-style:square;mso-width-percent:0;mso-height-percent:0;mso-wrap-distance-left:9pt;mso-wrap-distance-top:0;mso-wrap-distance-right:9pt;mso-wrap-distance-bottom:0;mso-position-horizontal:absolute;mso-position-horizontal-relative:margin;mso-position-vertical:absolute;mso-position-vertical-relative:text;mso-width-percent:0;mso-height-percent:0;mso-width-relative:margin;mso-height-relative:margin;v-text-anchor:top" o:gfxdata="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" filled="f" stroked="f" strokeweight=".5pt">
                     <v:textbox>
                       <w:txbxContent>
                         <w:p>
@@ -1062,8 +1063,7 @@
               </mc:Choice>
               <mc:Fallback>
                 <w:pict>
-                  <v:shape w14:anchorId="0D587115" id="_x0000_s1028" type="#_x0000_t202" style="position:absolute;margin-left:185.7pt;margin-top:648.65pt;width:236.9pt;height:25.5pt;z-index:251667456;visibility:visible;mso-wrap-style:square;mso-width-percent:0;mso-height-percent:0;mso-wrap-distance-left:9pt;mso-wrap-distance-top:0;mso-wrap-distance-right:9pt;mso-wrap-distance-bottom:0;mso-position-horizontal:right;mso-position-horizontal-relative:margin;mso-position-vertical:absolute;mso-position-vertical-relative:text;mso-width-percent:0;mso-height-percent:0;mso-width-relative:margin;mso-height-relative:margin;v-text-anchor:top" o:gfxdata="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" filled="f" stroked="f" strokeweight=".5pt">
-                    <v:fill o:detectmouseclick="t"/>
+                  <v:shape w14:anchorId="0D587115" id="_x0000_s1028" type="#_x0000_t202" style="position:absolute;margin-left:185.7pt;margin-top:648.65pt;width:236.9pt;height:25.5pt;z-index:251667456;visibility:visible;mso-wrap-style:square;mso-width-percent:0;mso-height-percent:0;mso-wrap-distance-left:9pt;mso-wrap-distance-top:0;mso-wrap-distance-right:9pt;mso-wrap-distance-bottom:0;mso-position-horizontal:right;mso-position-horizontal-relative:margin;mso-position-vertical:absolute;mso-position-vertical-relative:text;mso-width-percent:0;mso-height-percent:0;mso-width-relative:margin;mso-height-relative:margin;v-text-anchor:top" o:gfxdata="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" filled="f" stroked="f" strokeweight=".5pt">
                     <v:textbox>
                       <w:txbxContent>
                         <w:p>
@@ -1183,7 +1183,6 @@
               <mc:Fallback>
                 <w:pict>
                   <v:shape w14:anchorId="2E7FEE93" id="_x0000_s1029" type="#_x0000_t202" style="position:absolute;margin-left:299.7pt;margin-top:633.25pt;width:350.9pt;height:25.5pt;z-index:251665408;visibility:visible;mso-wrap-style:square;mso-width-percent:0;mso-height-percent:0;mso-wrap-distance-left:9pt;mso-wrap-distance-top:0;mso-wrap-distance-right:9pt;mso-wrap-distance-bottom:0;mso-position-horizontal:right;mso-position-horizontal-relative:margin;mso-position-vertical:absolute;mso-position-vertical-relative:text;mso-width-percent:0;mso-height-percent:0;mso-width-relative:margin;mso-height-relative:margin;v-text-anchor:top" o:gfxdata="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" filled="f" stroked="f" strokeweight=".5pt">
-                    <v:fill o:detectmouseclick="t"/>
                     <v:textbox>
                       <w:txbxContent>
                         <w:p>
@@ -1309,7 +1308,7 @@
               </mc:Choice>
               <mc:Fallback>
                 <w:pict>
-                  <v:shape w14:anchorId="43CA786B" id="Text Box 73" o:spid="_x0000_s1030" type="#_x0000_t202" style="position:absolute;margin-left:70.15pt;margin-top:580.15pt;width:468pt;height:124.5pt;z-index:251659264;visibility:visible;mso-wrap-style:square;mso-width-percent:765;mso-height-percent:0;mso-wrap-distance-left:9pt;mso-wrap-distance-top:0;mso-wrap-distance-right:9pt;mso-wrap-distance-bottom:0;mso-position-horizontal:absolute;mso-position-horizontal-relative:page;mso-position-vertical:absolute;mso-position-vertical-relative:margin;mso-width-percent:765;mso-height-percent:0;mso-width-relative:page;mso-height-relative:margin;v-text-anchor:bottom" o:gfxdata="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" filled="f" stroked="f" strokeweight=".5pt">
+                  <v:shape w14:anchorId="43CA786B" id="Text Box 73" o:spid="_x0000_s1030" type="#_x0000_t202" style="position:absolute;margin-left:70.15pt;margin-top:580.15pt;width:468pt;height:124.5pt;z-index:251659264;visibility:visible;mso-wrap-style:square;mso-width-percent:765;mso-height-percent:0;mso-wrap-distance-left:9pt;mso-wrap-distance-top:0;mso-wrap-distance-right:9pt;mso-wrap-distance-bottom:0;mso-position-horizontal:absolute;mso-position-horizontal-relative:page;mso-position-vertical:absolute;mso-position-vertical-relative:margin;mso-width-percent:765;mso-height-percent:0;mso-width-relative:page;mso-height-relative:margin;v-text-anchor:bottom" o:gfxdata="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" filled="f" stroked="f" strokeweight=".5pt">
                     <v:textbox inset="0,0,0,0">
                       <w:txbxContent>
                         <w:p>
@@ -1340,7 +1339,13 @@
     <w:sdt>
       <w:sdtPr>
         <w:rPr>
-          <w:lang w:val="en-GB"/>
+          <w:rFonts w:asciiTheme="minorHAnsi" w:eastAsiaTheme="minorHAnsi" w:hAnsiTheme="minorHAnsi" w:cstheme="minorBidi"/>
+          <w:color w:val="auto"/>
+          <w:kern w:val="2"/>
+          <w:sz w:val="22"/>
+          <w:szCs w:val="22"/>
+          <w:lang w:val="en-GB" w:eastAsia="en-US"/>
+          <w14:ligatures w14:val="standardContextual"/>
         </w:rPr>
         <w:id w:val="1968466994"/>
         <w:docPartObj>
@@ -1350,15 +1355,8 @@
       </w:sdtPr>
       <w:sdtEndPr>
         <w:rPr>
-          <w:rFonts w:asciiTheme="minorHAnsi" w:eastAsiaTheme="minorHAnsi" w:hAnsiTheme="minorHAnsi" w:cstheme="minorBidi"/>
           <w:b/>
           <w:bCs/>
-          <w:color w:val="auto"/>
-          <w:kern w:val="2"/>
-          <w:sz w:val="22"/>
-          <w:szCs w:val="22"/>
-          <w:lang w:eastAsia="en-US"/>
-          <w14:ligatures w14:val="standardContextual"/>
         </w:rPr>
       </w:sdtEndPr>
       <w:sdtContent>
@@ -1380,7 +1378,11 @@
               <w:tab w:val="right" w:leader="dot" w:pos="9016"/>
             </w:tabs>
             <w:rPr>
+              <w:rFonts w:eastAsiaTheme="minorEastAsia"/>
               <w:noProof/>
+              <w:sz w:val="24"/>
+              <w:szCs w:val="24"/>
+              <w:lang w:eastAsia="en-IE"/>
             </w:rPr>
           </w:pPr>
           <w:r>
@@ -1392,7 +1394,7 @@
           <w:r>
             <w:fldChar w:fldCharType="separate"/>
           </w:r>
-          <w:hyperlink w:anchor="_Toc181455938" w:history="1">
+          <w:hyperlink w:anchor="_Toc182434378" w:history="1">
             <w:r>
               <w:rPr>
                 <w:rStyle w:val="Hyperlink"/>
@@ -1419,7 +1421,7 @@
                 <w:noProof/>
                 <w:webHidden/>
               </w:rPr>
-              <w:instrText xml:space="preserve"> PAGEREF _Toc181455938 \h </w:instrText>
+              <w:instrText xml:space="preserve"> PAGEREF _Toc182434378 \h </w:instrText>
             </w:r>
             <w:r>
               <w:rPr>
@@ -1457,10 +1459,14 @@
               <w:tab w:val="right" w:leader="dot" w:pos="9016"/>
             </w:tabs>
             <w:rPr>
+              <w:rFonts w:eastAsiaTheme="minorEastAsia"/>
               <w:noProof/>
+              <w:sz w:val="24"/>
+              <w:szCs w:val="24"/>
+              <w:lang w:eastAsia="en-IE"/>
             </w:rPr>
           </w:pPr>
-          <w:hyperlink w:anchor="_Toc181455939" w:history="1">
+          <w:hyperlink w:anchor="_Toc182434379" w:history="1">
             <w:r>
               <w:rPr>
                 <w:rStyle w:val="Hyperlink"/>
@@ -1487,7 +1493,7 @@
                 <w:noProof/>
                 <w:webHidden/>
               </w:rPr>
-              <w:instrText xml:space="preserve"> PAGEREF _Toc181455939 \h </w:instrText>
+              <w:instrText xml:space="preserve"> PAGEREF _Toc182434379 \h </w:instrText>
             </w:r>
             <w:r>
               <w:rPr>
@@ -1507,7 +1513,7 @@
                 <w:noProof/>
                 <w:webHidden/>
               </w:rPr>
-              <w:t>3</w:t>
+              <w:t>2</w:t>
             </w:r>
             <w:r>
               <w:rPr>
@@ -1525,10 +1531,14 @@
               <w:tab w:val="right" w:leader="dot" w:pos="9016"/>
             </w:tabs>
             <w:rPr>
+              <w:rFonts w:eastAsiaTheme="minorEastAsia"/>
               <w:noProof/>
+              <w:sz w:val="24"/>
+              <w:szCs w:val="24"/>
+              <w:lang w:eastAsia="en-IE"/>
             </w:rPr>
           </w:pPr>
-          <w:hyperlink w:anchor="_Toc181455940" w:history="1">
+          <w:hyperlink w:anchor="_Toc182434380" w:history="1">
             <w:r>
               <w:rPr>
                 <w:rStyle w:val="Hyperlink"/>
@@ -1555,7 +1565,7 @@
                 <w:noProof/>
                 <w:webHidden/>
               </w:rPr>
-              <w:instrText xml:space="preserve"> PAGEREF _Toc181455940 \h </w:instrText>
+              <w:instrText xml:space="preserve"> PAGEREF _Toc182434380 \h </w:instrText>
             </w:r>
             <w:r>
               <w:rPr>
@@ -1576,6 +1586,222 @@
                 <w:webHidden/>
               </w:rPr>
               <w:t>4</w:t>
+            </w:r>
+            <w:r>
+              <w:rPr>
+                <w:noProof/>
+                <w:webHidden/>
+              </w:rPr>
+              <w:fldChar w:fldCharType="end"/>
+            </w:r>
+          </w:hyperlink>
+        </w:p>
+        <w:p>
+          <w:pPr>
+            <w:pStyle w:val="TOC2"/>
+            <w:tabs>
+              <w:tab w:val="right" w:leader="dot" w:pos="9016"/>
+            </w:tabs>
+            <w:rPr>
+              <w:rFonts w:eastAsiaTheme="minorEastAsia"/>
+              <w:noProof/>
+              <w:sz w:val="24"/>
+              <w:szCs w:val="24"/>
+              <w:lang w:eastAsia="en-IE"/>
+            </w:rPr>
+          </w:pPr>
+          <w:hyperlink w:anchor="_Toc182434381" w:history="1">
+            <w:r>
+              <w:rPr>
+                <w:rStyle w:val="Hyperlink"/>
+                <w:noProof/>
+              </w:rPr>
+              <w:t>Triggers</w:t>
+            </w:r>
+            <w:r>
+              <w:rPr>
+                <w:noProof/>
+                <w:webHidden/>
+              </w:rPr>
+              <w:tab/>
+            </w:r>
+            <w:r>
+              <w:rPr>
+                <w:noProof/>
+                <w:webHidden/>
+              </w:rPr>
+              <w:fldChar w:fldCharType="begin"/>
+            </w:r>
+            <w:r>
+              <w:rPr>
+                <w:noProof/>
+                <w:webHidden/>
+              </w:rPr>
+              <w:instrText xml:space="preserve"> PAGEREF _Toc182434381 \h </w:instrText>
+            </w:r>
+            <w:r>
+              <w:rPr>
+                <w:noProof/>
+                <w:webHidden/>
+              </w:rPr>
+            </w:r>
+            <w:r>
+              <w:rPr>
+                <w:noProof/>
+                <w:webHidden/>
+              </w:rPr>
+              <w:fldChar w:fldCharType="separate"/>
+            </w:r>
+            <w:r>
+              <w:rPr>
+                <w:noProof/>
+                <w:webHidden/>
+              </w:rPr>
+              <w:t>4</w:t>
+            </w:r>
+            <w:r>
+              <w:rPr>
+                <w:noProof/>
+                <w:webHidden/>
+              </w:rPr>
+              <w:fldChar w:fldCharType="end"/>
+            </w:r>
+          </w:hyperlink>
+        </w:p>
+        <w:p>
+          <w:pPr>
+            <w:pStyle w:val="TOC2"/>
+            <w:tabs>
+              <w:tab w:val="right" w:leader="dot" w:pos="9016"/>
+            </w:tabs>
+            <w:rPr>
+              <w:rFonts w:eastAsiaTheme="minorEastAsia"/>
+              <w:noProof/>
+              <w:sz w:val="24"/>
+              <w:szCs w:val="24"/>
+              <w:lang w:eastAsia="en-IE"/>
+            </w:rPr>
+          </w:pPr>
+          <w:hyperlink w:anchor="_Toc182434382" w:history="1">
+            <w:r>
+              <w:rPr>
+                <w:rStyle w:val="Hyperlink"/>
+                <w:noProof/>
+              </w:rPr>
+              <w:t>Stored Procedures</w:t>
+            </w:r>
+            <w:r>
+              <w:rPr>
+                <w:noProof/>
+                <w:webHidden/>
+              </w:rPr>
+              <w:tab/>
+            </w:r>
+            <w:r>
+              <w:rPr>
+                <w:noProof/>
+                <w:webHidden/>
+              </w:rPr>
+              <w:fldChar w:fldCharType="begin"/>
+            </w:r>
+            <w:r>
+              <w:rPr>
+                <w:noProof/>
+                <w:webHidden/>
+              </w:rPr>
+              <w:instrText xml:space="preserve"> PAGEREF _Toc182434382 \h </w:instrText>
+            </w:r>
+            <w:r>
+              <w:rPr>
+                <w:noProof/>
+                <w:webHidden/>
+              </w:rPr>
+            </w:r>
+            <w:r>
+              <w:rPr>
+                <w:noProof/>
+                <w:webHidden/>
+              </w:rPr>
+              <w:fldChar w:fldCharType="separate"/>
+            </w:r>
+            <w:r>
+              <w:rPr>
+                <w:noProof/>
+                <w:webHidden/>
+              </w:rPr>
+              <w:t>5</w:t>
+            </w:r>
+            <w:r>
+              <w:rPr>
+                <w:noProof/>
+                <w:webHidden/>
+              </w:rPr>
+              <w:fldChar w:fldCharType="end"/>
+            </w:r>
+          </w:hyperlink>
+        </w:p>
+        <w:p>
+          <w:pPr>
+            <w:pStyle w:val="TOC2"/>
+            <w:tabs>
+              <w:tab w:val="right" w:leader="dot" w:pos="9016"/>
+            </w:tabs>
+            <w:rPr>
+              <w:rFonts w:eastAsiaTheme="minorEastAsia"/>
+              <w:noProof/>
+              <w:sz w:val="24"/>
+              <w:szCs w:val="24"/>
+              <w:lang w:eastAsia="en-IE"/>
+            </w:rPr>
+          </w:pPr>
+          <w:hyperlink w:anchor="_Toc182434383" w:history="1">
+            <w:r>
+              <w:rPr>
+                <w:rStyle w:val="Hyperlink"/>
+                <w:noProof/>
+              </w:rPr>
+              <w:t>Views</w:t>
+            </w:r>
+            <w:r>
+              <w:rPr>
+                <w:noProof/>
+                <w:webHidden/>
+              </w:rPr>
+              <w:tab/>
+            </w:r>
+            <w:r>
+              <w:rPr>
+                <w:noProof/>
+                <w:webHidden/>
+              </w:rPr>
+              <w:fldChar w:fldCharType="begin"/>
+            </w:r>
+            <w:r>
+              <w:rPr>
+                <w:noProof/>
+                <w:webHidden/>
+              </w:rPr>
+              <w:instrText xml:space="preserve"> PAGEREF _Toc182434383 \h </w:instrText>
+            </w:r>
+            <w:r>
+              <w:rPr>
+                <w:noProof/>
+                <w:webHidden/>
+              </w:rPr>
+            </w:r>
+            <w:r>
+              <w:rPr>
+                <w:noProof/>
+                <w:webHidden/>
+              </w:rPr>
+              <w:fldChar w:fldCharType="separate"/>
+            </w:r>
+            <w:r>
+              <w:rPr>
+                <w:noProof/>
+                <w:webHidden/>
+              </w:rPr>
+              <w:t>5</w:t>
             </w:r>
             <w:r>
               <w:rPr>
@@ -1593,10 +1819,14 @@
               <w:tab w:val="right" w:leader="dot" w:pos="9016"/>
             </w:tabs>
             <w:rPr>
+              <w:rFonts w:eastAsiaTheme="minorEastAsia"/>
               <w:noProof/>
+              <w:sz w:val="24"/>
+              <w:szCs w:val="24"/>
+              <w:lang w:eastAsia="en-IE"/>
             </w:rPr>
           </w:pPr>
-          <w:hyperlink w:anchor="_Toc181455941" w:history="1">
+          <w:hyperlink w:anchor="_Toc182434384" w:history="1">
             <w:r>
               <w:rPr>
                 <w:rStyle w:val="Hyperlink"/>
@@ -1623,7 +1853,7 @@
                 <w:noProof/>
                 <w:webHidden/>
               </w:rPr>
-              <w:instrText xml:space="preserve"> PAGEREF _Toc181455941 \h </w:instrText>
+              <w:instrText xml:space="preserve"> PAGEREF _Toc182434384 \h </w:instrText>
             </w:r>
             <w:r>
               <w:rPr>
@@ -1643,7 +1873,79 @@
                 <w:noProof/>
                 <w:webHidden/>
               </w:rPr>
-              <w:t>5</w:t>
+              <w:t>6</w:t>
+            </w:r>
+            <w:r>
+              <w:rPr>
+                <w:noProof/>
+                <w:webHidden/>
+              </w:rPr>
+              <w:fldChar w:fldCharType="end"/>
+            </w:r>
+          </w:hyperlink>
+        </w:p>
+        <w:p>
+          <w:pPr>
+            <w:pStyle w:val="TOC1"/>
+            <w:tabs>
+              <w:tab w:val="right" w:leader="dot" w:pos="9016"/>
+            </w:tabs>
+            <w:rPr>
+              <w:rFonts w:eastAsiaTheme="minorEastAsia"/>
+              <w:noProof/>
+              <w:sz w:val="24"/>
+              <w:szCs w:val="24"/>
+              <w:lang w:eastAsia="en-IE"/>
+            </w:rPr>
+          </w:pPr>
+          <w:hyperlink w:anchor="_Toc182434385" w:history="1">
+            <w:r>
+              <w:rPr>
+                <w:rStyle w:val="Hyperlink"/>
+                <w:noProof/>
+              </w:rPr>
+              <w:t>References</w:t>
+            </w:r>
+            <w:r>
+              <w:rPr>
+                <w:noProof/>
+                <w:webHidden/>
+              </w:rPr>
+              <w:tab/>
+            </w:r>
+            <w:r>
+              <w:rPr>
+                <w:noProof/>
+                <w:webHidden/>
+              </w:rPr>
+              <w:fldChar w:fldCharType="begin"/>
+            </w:r>
+            <w:r>
+              <w:rPr>
+                <w:noProof/>
+                <w:webHidden/>
+              </w:rPr>
+              <w:instrText xml:space="preserve"> PAGEREF _Toc182434385 \h </w:instrText>
+            </w:r>
+            <w:r>
+              <w:rPr>
+                <w:noProof/>
+                <w:webHidden/>
+              </w:rPr>
+            </w:r>
+            <w:r>
+              <w:rPr>
+                <w:noProof/>
+                <w:webHidden/>
+              </w:rPr>
+              <w:fldChar w:fldCharType="separate"/>
+            </w:r>
+            <w:r>
+              <w:rPr>
+                <w:noProof/>
+                <w:webHidden/>
+              </w:rPr>
+              <w:t>6</w:t>
             </w:r>
             <w:r>
               <w:rPr>
@@ -1676,92 +1978,1671 @@
       <w:pPr>
         <w:pStyle w:val="Heading1"/>
       </w:pPr>
-      <w:bookmarkStart w:id="0" w:name="_Toc181455938"/>
+      <w:bookmarkStart w:id="0" w:name="_Toc182434378"/>
       <w:r>
         <w:lastRenderedPageBreak/>
         <w:t>Introduction</w:t>
       </w:r>
       <w:bookmarkEnd w:id="0"/>
+    </w:p>
+    <w:p>
+      <w:pPr>
+        <w:jc w:val="both"/>
+      </w:pPr>
+      <w:r>
+        <w:t xml:space="preserve">Makeup Store Project </w:t>
+      </w:r>
+      <w:r>
+        <w:t>is designed to manage</w:t>
+      </w:r>
+      <w:r>
+        <w:t xml:space="preserve"> customer orders</w:t>
+      </w:r>
+      <w:r>
+        <w:t xml:space="preserve">. </w:t>
+      </w:r>
+      <w:r>
+        <w:t xml:space="preserve">The </w:t>
+      </w:r>
+      <w:r>
+        <w:t xml:space="preserve">makeupdb </w:t>
+      </w:r>
+      <w:r>
+        <w:t>database consists of 4 tables</w:t>
+      </w:r>
+      <w:r>
+        <w:t xml:space="preserve">, </w:t>
+      </w:r>
+      <w:r>
+        <w:t>where each is pre-populated with sample data:</w:t>
+      </w:r>
+    </w:p>
+    <w:p>
+      <w:pPr>
+        <w:pStyle w:val="ListParagraph"/>
+        <w:numPr>
+          <w:ilvl w:val="0"/>
+          <w:numId w:val="4"/>
+        </w:numPr>
+        <w:jc w:val="both"/>
+      </w:pPr>
+      <w:r>
+        <w:t>c</w:t>
+      </w:r>
+      <w:r>
+        <w:t>ustomers</w:t>
+      </w:r>
+      <w:r>
+        <w:t xml:space="preserve"> (11 columns)</w:t>
+      </w:r>
+    </w:p>
+    <w:p>
+      <w:pPr>
+        <w:pStyle w:val="ListParagraph"/>
+        <w:numPr>
+          <w:ilvl w:val="0"/>
+          <w:numId w:val="4"/>
+        </w:numPr>
+        <w:jc w:val="both"/>
+      </w:pPr>
+      <w:r>
+        <w:t>p</w:t>
+      </w:r>
+      <w:r>
+        <w:t>roducts</w:t>
+      </w:r>
+      <w:r>
+        <w:t xml:space="preserve"> </w:t>
+      </w:r>
+      <w:r>
+        <w:t>(11 columns)</w:t>
+      </w:r>
+    </w:p>
+    <w:p>
+      <w:pPr>
+        <w:pStyle w:val="ListParagraph"/>
+        <w:numPr>
+          <w:ilvl w:val="0"/>
+          <w:numId w:val="4"/>
+        </w:numPr>
+        <w:jc w:val="both"/>
+      </w:pPr>
+      <w:r>
+        <w:t>orders</w:t>
+      </w:r>
+      <w:r>
+        <w:t xml:space="preserve"> </w:t>
+      </w:r>
+      <w:r>
+        <w:t>(6 columns)</w:t>
+      </w:r>
+    </w:p>
+    <w:p>
+      <w:pPr>
+        <w:pStyle w:val="ListParagraph"/>
+        <w:numPr>
+          <w:ilvl w:val="0"/>
+          <w:numId w:val="4"/>
+        </w:numPr>
+        <w:jc w:val="both"/>
+      </w:pPr>
+      <w:r>
+        <w:t>order_details</w:t>
+      </w:r>
+      <w:r>
+        <w:t xml:space="preserve"> </w:t>
+      </w:r>
+      <w:r>
+        <w:t>(5 columns)</w:t>
+      </w:r>
+    </w:p>
+    <w:p>
+      <w:pPr>
+        <w:jc w:val="both"/>
+      </w:pPr>
+      <w:r>
+        <w:t>The application divides into two sets of functionalities – one for customer and one for admin.</w:t>
+      </w:r>
+      <w:r>
+        <w:t xml:space="preserve"> </w:t>
+      </w:r>
+      <w:r>
+        <w:t>These features are accessible through a user-friendly Java GUI interface</w:t>
+      </w:r>
+      <w:r>
+        <w:t xml:space="preserve"> (GUI.java class)</w:t>
+      </w:r>
+      <w:r>
+        <w:t>. The main functionalities include:</w:t>
+      </w:r>
+    </w:p>
+    <w:tbl>
+      <w:tblPr>
+        <w:tblStyle w:val="TableGrid"/>
+        <w:tblW w:w="0" w:type="auto"/>
+        <w:tblLook w:val="04A0" w:firstRow="1" w:lastRow="0" w:firstColumn="1" w:lastColumn="0" w:noHBand="0" w:noVBand="1"/>
+      </w:tblPr>
+      <w:tblGrid>
+        <w:gridCol w:w="4390"/>
+        <w:gridCol w:w="4626"/>
+      </w:tblGrid>
+      <w:tr>
+        <w:tc>
+          <w:tcPr>
+            <w:tcW w:w="4390" w:type="dxa"/>
+            <w:shd w:val="clear" w:color="auto" w:fill="F9D4E8" w:themeFill="accent1" w:themeFillTint="33"/>
+          </w:tcPr>
+          <w:p>
+            <w:pPr>
+              <w:spacing w:before="40" w:after="40"/>
+              <w:jc w:val="center"/>
+              <w:rPr>
+                <w:b/>
+                <w:bCs/>
+              </w:rPr>
+            </w:pPr>
+            <w:r>
+              <w:rPr>
+                <w:b/>
+                <w:bCs/>
+              </w:rPr>
+              <w:t>Customer</w:t>
+            </w:r>
+          </w:p>
+        </w:tc>
+        <w:tc>
+          <w:tcPr>
+            <w:tcW w:w="4626" w:type="dxa"/>
+            <w:shd w:val="clear" w:color="auto" w:fill="F9D4E8" w:themeFill="accent1" w:themeFillTint="33"/>
+          </w:tcPr>
+          <w:p>
+            <w:pPr>
+              <w:spacing w:before="40" w:after="40"/>
+              <w:jc w:val="center"/>
+              <w:rPr>
+                <w:b/>
+                <w:bCs/>
+              </w:rPr>
+            </w:pPr>
+            <w:r>
+              <w:rPr>
+                <w:b/>
+                <w:bCs/>
+              </w:rPr>
+              <w:t>Admin</w:t>
+            </w:r>
+          </w:p>
+        </w:tc>
+      </w:tr>
+      <w:tr>
+        <w:tc>
+          <w:tcPr>
+            <w:tcW w:w="4390" w:type="dxa"/>
+          </w:tcPr>
+          <w:p>
+            <w:pPr>
+              <w:jc w:val="both"/>
+            </w:pPr>
+            <w:r>
+              <w:t>Register</w:t>
+            </w:r>
+          </w:p>
+        </w:tc>
+        <w:tc>
+          <w:tcPr>
+            <w:tcW w:w="4626" w:type="dxa"/>
+          </w:tcPr>
+          <w:p>
+            <w:pPr>
+              <w:jc w:val="both"/>
+            </w:pPr>
+            <w:r>
+              <w:t>Login</w:t>
+            </w:r>
+          </w:p>
+        </w:tc>
+      </w:tr>
+      <w:tr>
+        <w:tc>
+          <w:tcPr>
+            <w:tcW w:w="4390" w:type="dxa"/>
+          </w:tcPr>
+          <w:p>
+            <w:pPr>
+              <w:jc w:val="both"/>
+            </w:pPr>
+            <w:r>
+              <w:t>Login</w:t>
+            </w:r>
+          </w:p>
+        </w:tc>
+        <w:tc>
+          <w:tcPr>
+            <w:tcW w:w="4626" w:type="dxa"/>
+          </w:tcPr>
+          <w:p>
+            <w:pPr>
+              <w:jc w:val="both"/>
+            </w:pPr>
+            <w:r>
+              <w:t>Add New Product</w:t>
+            </w:r>
+          </w:p>
+        </w:tc>
+      </w:tr>
+      <w:tr>
+        <w:tc>
+          <w:tcPr>
+            <w:tcW w:w="4390" w:type="dxa"/>
+          </w:tcPr>
+          <w:p>
+            <w:pPr>
+              <w:jc w:val="both"/>
+            </w:pPr>
+            <w:r>
+              <w:t>Order Products</w:t>
+            </w:r>
+          </w:p>
+        </w:tc>
+        <w:tc>
+          <w:tcPr>
+            <w:tcW w:w="4626" w:type="dxa"/>
+          </w:tcPr>
+          <w:p>
+            <w:pPr>
+              <w:jc w:val="both"/>
+            </w:pPr>
+            <w:r>
+              <w:t>View Products</w:t>
+            </w:r>
+          </w:p>
+        </w:tc>
+      </w:tr>
+      <w:tr>
+        <w:tc>
+          <w:tcPr>
+            <w:tcW w:w="4390" w:type="dxa"/>
+          </w:tcPr>
+          <w:p>
+            <w:pPr>
+              <w:jc w:val="both"/>
+            </w:pPr>
+            <w:r>
+              <w:t>View All Orders</w:t>
+            </w:r>
+          </w:p>
+        </w:tc>
+        <w:tc>
+          <w:tcPr>
+            <w:tcW w:w="4626" w:type="dxa"/>
+          </w:tcPr>
+          <w:p>
+            <w:pPr>
+              <w:jc w:val="both"/>
+            </w:pPr>
+            <w:r>
+              <w:t>View Specific Product</w:t>
+            </w:r>
+          </w:p>
+        </w:tc>
+      </w:tr>
+      <w:tr>
+        <w:tc>
+          <w:tcPr>
+            <w:tcW w:w="4390" w:type="dxa"/>
+          </w:tcPr>
+          <w:p>
+            <w:pPr>
+              <w:jc w:val="both"/>
+            </w:pPr>
+            <w:r>
+              <w:t>View Specific Order</w:t>
+            </w:r>
+          </w:p>
+        </w:tc>
+        <w:tc>
+          <w:tcPr>
+            <w:tcW w:w="4626" w:type="dxa"/>
+          </w:tcPr>
+          <w:p>
+            <w:pPr>
+              <w:jc w:val="both"/>
+            </w:pPr>
+            <w:r>
+              <w:t xml:space="preserve">Update Product </w:t>
+            </w:r>
+          </w:p>
+        </w:tc>
+      </w:tr>
+      <w:tr>
+        <w:tc>
+          <w:tcPr>
+            <w:tcW w:w="4390" w:type="dxa"/>
+          </w:tcPr>
+          <w:p>
+            <w:pPr>
+              <w:jc w:val="both"/>
+            </w:pPr>
+            <w:r>
+              <w:t>Update Account</w:t>
+            </w:r>
+          </w:p>
+        </w:tc>
+        <w:tc>
+          <w:tcPr>
+            <w:tcW w:w="4626" w:type="dxa"/>
+          </w:tcPr>
+          <w:p>
+            <w:pPr>
+              <w:jc w:val="both"/>
+            </w:pPr>
+            <w:r>
+              <w:t>Delete Product</w:t>
+            </w:r>
+          </w:p>
+        </w:tc>
+      </w:tr>
+      <w:tr>
+        <w:tc>
+          <w:tcPr>
+            <w:tcW w:w="4390" w:type="dxa"/>
+          </w:tcPr>
+          <w:p>
+            <w:pPr>
+              <w:jc w:val="both"/>
+            </w:pPr>
+            <w:r>
+              <w:t>Delete Account</w:t>
+            </w:r>
+          </w:p>
+        </w:tc>
+        <w:tc>
+          <w:tcPr>
+            <w:tcW w:w="4626" w:type="dxa"/>
+          </w:tcPr>
+          <w:p>
+            <w:pPr>
+              <w:jc w:val="both"/>
+            </w:pPr>
+            <w:r>
+              <w:t>View Sales with Export Function</w:t>
+            </w:r>
+          </w:p>
+        </w:tc>
+      </w:tr>
+      <w:tr>
+        <w:tc>
+          <w:tcPr>
+            <w:tcW w:w="4390" w:type="dxa"/>
+          </w:tcPr>
+          <w:p>
+            <w:pPr>
+              <w:jc w:val="both"/>
+            </w:pPr>
+            <w:r>
+              <w:t xml:space="preserve">Exit </w:t>
+            </w:r>
+          </w:p>
+        </w:tc>
+        <w:tc>
+          <w:tcPr>
+            <w:tcW w:w="4626" w:type="dxa"/>
+          </w:tcPr>
+          <w:p>
+            <w:pPr>
+              <w:jc w:val="both"/>
+            </w:pPr>
+            <w:r>
+              <w:t>View Order Invoice with Export Function</w:t>
+            </w:r>
+          </w:p>
+        </w:tc>
+      </w:tr>
+    </w:tbl>
+    <w:p/>
+    <w:p>
+      <w:pPr>
+        <w:pStyle w:val="Heading1"/>
+      </w:pPr>
+      <w:bookmarkStart w:id="1" w:name="_Toc182434379"/>
+      <w:r>
+        <w:t>GUI</w:t>
+      </w:r>
+      <w:bookmarkEnd w:id="1"/>
+    </w:p>
+    <w:p>
+      <w:pPr>
+        <w:jc w:val="both"/>
+      </w:pPr>
+      <w:r>
+        <w:drawing>
+          <wp:anchor distT="0" distB="0" distL="114300" distR="114300" simplePos="0" relativeHeight="251669504" behindDoc="0" locked="0" layoutInCell="1" allowOverlap="1" wp14:anchorId="778214A8" wp14:editId="2EF1AF3A">
+            <wp:simplePos x="0" y="0"/>
+            <wp:positionH relativeFrom="margin">
+              <wp:posOffset>3270885</wp:posOffset>
+            </wp:positionH>
+            <wp:positionV relativeFrom="paragraph">
+              <wp:posOffset>454025</wp:posOffset>
+            </wp:positionV>
+            <wp:extent cx="2428875" cy="2465070"/>
+            <wp:effectExtent l="0" t="0" r="9525" b="0"/>
+            <wp:wrapSquare wrapText="bothSides"/>
+            <wp:docPr id="410975622" name="Picture 1" descr="A screenshot of a computer registration&#10;&#10;Description automatically generated"/>
+            <wp:cNvGraphicFramePr>
+              <a:graphicFrameLocks xmlns:a="http://schemas.openxmlformats.org/drawingml/2006/main" noChangeAspect="1"/>
+            </wp:cNvGraphicFramePr>
+            <a:graphic xmlns:a="http://schemas.openxmlformats.org/drawingml/2006/main">
+              <a:graphicData uri="http://schemas.openxmlformats.org/drawingml/2006/picture">
+                <pic:pic xmlns:pic="http://schemas.openxmlformats.org/drawingml/2006/picture">
+                  <pic:nvPicPr>
+                    <pic:cNvPr id="410975622" name="Picture 1" descr="A screenshot of a computer registration&#10;&#10;Description automatically generated"/>
+                    <pic:cNvPicPr/>
+                  </pic:nvPicPr>
+                  <pic:blipFill>
+                    <a:blip r:embed="rId6" cstate="print">
+                      <a:extLst>
+                        <a:ext uri="{28A0092B-C50C-407E-A947-70E740481C1C}">
+                          <a14:useLocalDpi xmlns:a14="http://schemas.microsoft.com/office/drawing/2010/main" val="0"/>
+                        </a:ext>
+                      </a:extLst>
+                    </a:blip>
+                    <a:stretch>
+                      <a:fillRect/>
+                    </a:stretch>
+                  </pic:blipFill>
+                  <pic:spPr>
+                    <a:xfrm>
+                      <a:off x="0" y="0"/>
+                      <a:ext cx="2428875" cy="2465070"/>
+                    </a:xfrm>
+                    <a:prstGeom prst="rect">
+                      <a:avLst/>
+                    </a:prstGeom>
+                  </pic:spPr>
+                </pic:pic>
+              </a:graphicData>
+            </a:graphic>
+            <wp14:sizeRelH relativeFrom="margin">
+              <wp14:pctWidth>0</wp14:pctWidth>
+            </wp14:sizeRelH>
+            <wp14:sizeRelV relativeFrom="margin">
+              <wp14:pctHeight>0</wp14:pctHeight>
+            </wp14:sizeRelV>
+          </wp:anchor>
+        </w:drawing>
+      </w:r>
+      <w:r>
+        <w:drawing>
+          <wp:anchor distT="0" distB="0" distL="114300" distR="114300" simplePos="0" relativeHeight="251668480" behindDoc="0" locked="0" layoutInCell="1" allowOverlap="1" wp14:anchorId="28011823" wp14:editId="4A24316A">
+            <wp:simplePos x="0" y="0"/>
+            <wp:positionH relativeFrom="margin">
+              <wp:posOffset>270510</wp:posOffset>
+            </wp:positionH>
+            <wp:positionV relativeFrom="paragraph">
+              <wp:posOffset>457200</wp:posOffset>
+            </wp:positionV>
+            <wp:extent cx="2809875" cy="1924050"/>
+            <wp:effectExtent l="0" t="0" r="9525" b="0"/>
+            <wp:wrapSquare wrapText="bothSides"/>
+            <wp:docPr id="240236214" name="Picture 1" descr="A screenshot of a computer login&#10;&#10;Description automatically generated"/>
+            <wp:cNvGraphicFramePr>
+              <a:graphicFrameLocks xmlns:a="http://schemas.openxmlformats.org/drawingml/2006/main" noChangeAspect="1"/>
+            </wp:cNvGraphicFramePr>
+            <a:graphic xmlns:a="http://schemas.openxmlformats.org/drawingml/2006/main">
+              <a:graphicData uri="http://schemas.openxmlformats.org/drawingml/2006/picture">
+                <pic:pic xmlns:pic="http://schemas.openxmlformats.org/drawingml/2006/picture">
+                  <pic:nvPicPr>
+                    <pic:cNvPr id="240236214" name="Picture 1" descr="A screenshot of a computer login&#10;&#10;Description automatically generated"/>
+                    <pic:cNvPicPr/>
+                  </pic:nvPicPr>
+                  <pic:blipFill>
+                    <a:blip r:embed="rId7">
+                      <a:extLst>
+                        <a:ext uri="{28A0092B-C50C-407E-A947-70E740481C1C}">
+                          <a14:useLocalDpi xmlns:a14="http://schemas.microsoft.com/office/drawing/2010/main" val="0"/>
+                        </a:ext>
+                      </a:extLst>
+                    </a:blip>
+                    <a:stretch>
+                      <a:fillRect/>
+                    </a:stretch>
+                  </pic:blipFill>
+                  <pic:spPr>
+                    <a:xfrm>
+                      <a:off x="0" y="0"/>
+                      <a:ext cx="2809875" cy="1924050"/>
+                    </a:xfrm>
+                    <a:prstGeom prst="rect">
+                      <a:avLst/>
+                    </a:prstGeom>
+                  </pic:spPr>
+                </pic:pic>
+              </a:graphicData>
+            </a:graphic>
+            <wp14:sizeRelH relativeFrom="margin">
+              <wp14:pctWidth>0</wp14:pctWidth>
+            </wp14:sizeRelH>
+            <wp14:sizeRelV relativeFrom="margin">
+              <wp14:pctHeight>0</wp14:pctHeight>
+            </wp14:sizeRelV>
+          </wp:anchor>
+        </w:drawing>
+      </w:r>
+      <w:r>
+        <w:t xml:space="preserve">GUI </w:t>
+      </w:r>
+      <w:r>
+        <w:t xml:space="preserve">is straightforward and easy to use. </w:t>
+      </w:r>
+      <w:r>
+        <w:t>Once GUI.java is ran, login screen pops up</w:t>
+      </w:r>
+      <w:r>
+        <w:t>, where user can either Login or Register</w:t>
+      </w:r>
+      <w:r>
+        <w:t>.</w:t>
+      </w:r>
+      <w:r>
+        <w:t xml:space="preserve"> </w:t>
+      </w:r>
+      <w:r>
+        <w:t xml:space="preserve"> </w:t>
+      </w:r>
+    </w:p>
+    <w:p>
+      <w:pPr>
+        <w:jc w:val="both"/>
+      </w:pPr>
+      <w:r>
+        <w:br/>
+      </w:r>
+      <w:r>
+        <w:t xml:space="preserve">If Register is </w:t>
+      </w:r>
+      <w:r>
+        <w:t>selected</w:t>
+      </w:r>
+      <w:r>
+        <w:t xml:space="preserve">, user will be prompted to enter few personal details. All the fields are pre-populated </w:t>
+      </w:r>
+      <w:r>
+        <w:t>with placeholders to guide the user on the inputs.</w:t>
+      </w:r>
+    </w:p>
+    <w:p>
+      <w:pPr>
+        <w:jc w:val="both"/>
+      </w:pPr>
+      <w:r>
+        <w:t xml:space="preserve">After successful login, user is brought to main Makeup Store </w:t>
+      </w:r>
+      <w:r>
+        <w:t>v</w:t>
+      </w:r>
+      <w:r>
+        <w:t>iew, where they can browse through different products.</w:t>
+      </w:r>
+      <w:r>
+        <w:t xml:space="preserve"> </w:t>
+      </w:r>
+      <w:r>
+        <w:t xml:space="preserve">Products display can be sorted by selecting various filters in the drop-down menu. User can adjust product quantity by selecting </w:t>
+      </w:r>
+      <w:r>
+        <w:t xml:space="preserve">custom component of quantity editor that </w:t>
+      </w:r>
+      <w:r>
+        <w:t>will display when</w:t>
+      </w:r>
+      <w:r>
+        <w:t xml:space="preserve"> table </w:t>
+      </w:r>
+      <w:r>
+        <w:t>row</w:t>
+      </w:r>
+      <w:r>
+        <w:t xml:space="preserve"> is highlighted. </w:t>
+      </w:r>
+    </w:p>
+    <w:p>
+      <w:r>
+        <w:lastRenderedPageBreak/>
+        <w:drawing>
+          <wp:inline distT="0" distB="0" distL="0" distR="0" wp14:anchorId="3872EDEB" wp14:editId="57F9BD8E">
+            <wp:extent cx="5731510" cy="3410585"/>
+            <wp:effectExtent l="0" t="0" r="2540" b="0"/>
+            <wp:docPr id="966455680" name="Picture 1" descr="A screenshot of a computer&#10;&#10;Description automatically generated"/>
+            <wp:cNvGraphicFramePr>
+              <a:graphicFrameLocks xmlns:a="http://schemas.openxmlformats.org/drawingml/2006/main" noChangeAspect="1"/>
+            </wp:cNvGraphicFramePr>
+            <a:graphic xmlns:a="http://schemas.openxmlformats.org/drawingml/2006/main">
+              <a:graphicData uri="http://schemas.openxmlformats.org/drawingml/2006/picture">
+                <pic:pic xmlns:pic="http://schemas.openxmlformats.org/drawingml/2006/picture">
+                  <pic:nvPicPr>
+                    <pic:cNvPr id="966455680" name="Picture 1" descr="A screenshot of a computer&#10;&#10;Description automatically generated"/>
+                    <pic:cNvPicPr/>
+                  </pic:nvPicPr>
+                  <pic:blipFill>
+                    <a:blip r:embed="rId8"/>
+                    <a:stretch>
+                      <a:fillRect/>
+                    </a:stretch>
+                  </pic:blipFill>
+                  <pic:spPr>
+                    <a:xfrm>
+                      <a:off x="0" y="0"/>
+                      <a:ext cx="5731510" cy="3410585"/>
+                    </a:xfrm>
+                    <a:prstGeom prst="rect">
+                      <a:avLst/>
+                    </a:prstGeom>
+                  </pic:spPr>
+                </pic:pic>
+              </a:graphicData>
+            </a:graphic>
+          </wp:inline>
+        </w:drawing>
+      </w:r>
     </w:p>
     <w:p/>
     <w:p>
-      <w:r>
-        <w:t>The key concept of your project – what can it be used for?</w:t>
+      <w:pPr>
+        <w:jc w:val="both"/>
+      </w:pPr>
+      <w:r>
+        <w:drawing>
+          <wp:anchor distT="0" distB="0" distL="114300" distR="114300" simplePos="0" relativeHeight="251672576" behindDoc="0" locked="0" layoutInCell="1" allowOverlap="1" wp14:anchorId="56A1DB7C" wp14:editId="3CB7DF7A">
+            <wp:simplePos x="0" y="0"/>
+            <wp:positionH relativeFrom="margin">
+              <wp:align>left</wp:align>
+            </wp:positionH>
+            <wp:positionV relativeFrom="paragraph">
+              <wp:posOffset>0</wp:posOffset>
+            </wp:positionV>
+            <wp:extent cx="3672840" cy="2404745"/>
+            <wp:effectExtent l="0" t="0" r="3810" b="0"/>
+            <wp:wrapSquare wrapText="bothSides"/>
+            <wp:docPr id="1762817949" name="Picture 1" descr="A screenshot of a computer&#10;&#10;Description automatically generated"/>
+            <wp:cNvGraphicFramePr>
+              <a:graphicFrameLocks xmlns:a="http://schemas.openxmlformats.org/drawingml/2006/main" noChangeAspect="1"/>
+            </wp:cNvGraphicFramePr>
+            <a:graphic xmlns:a="http://schemas.openxmlformats.org/drawingml/2006/main">
+              <a:graphicData uri="http://schemas.openxmlformats.org/drawingml/2006/picture">
+                <pic:pic xmlns:pic="http://schemas.openxmlformats.org/drawingml/2006/picture">
+                  <pic:nvPicPr>
+                    <pic:cNvPr id="1762817949" name="Picture 1" descr="A screenshot of a computer&#10;&#10;Description automatically generated"/>
+                    <pic:cNvPicPr/>
+                  </pic:nvPicPr>
+                  <pic:blipFill>
+                    <a:blip r:embed="rId9" cstate="print">
+                      <a:extLst>
+                        <a:ext uri="{28A0092B-C50C-407E-A947-70E740481C1C}">
+                          <a14:useLocalDpi xmlns:a14="http://schemas.microsoft.com/office/drawing/2010/main" val="0"/>
+                        </a:ext>
+                      </a:extLst>
+                    </a:blip>
+                    <a:stretch>
+                      <a:fillRect/>
+                    </a:stretch>
+                  </pic:blipFill>
+                  <pic:spPr>
+                    <a:xfrm>
+                      <a:off x="0" y="0"/>
+                      <a:ext cx="3706159" cy="2426881"/>
+                    </a:xfrm>
+                    <a:prstGeom prst="rect">
+                      <a:avLst/>
+                    </a:prstGeom>
+                  </pic:spPr>
+                </pic:pic>
+              </a:graphicData>
+            </a:graphic>
+            <wp14:sizeRelH relativeFrom="margin">
+              <wp14:pctWidth>0</wp14:pctWidth>
+            </wp14:sizeRelH>
+            <wp14:sizeRelV relativeFrom="margin">
+              <wp14:pctHeight>0</wp14:pctHeight>
+            </wp14:sizeRelV>
+          </wp:anchor>
+        </w:drawing>
+      </w:r>
+      <w:r>
+        <w:t xml:space="preserve">User can also explore different options like “View Orders” to see all orders they’ve made along with details </w:t>
+      </w:r>
+      <w:r>
+        <w:t>of</w:t>
+      </w:r>
+      <w:r>
+        <w:t xml:space="preserve"> specific order</w:t>
+      </w:r>
+      <w:r>
+        <w:t>.</w:t>
+      </w:r>
+      <w:r>
+        <w:t xml:space="preserve"> “Update Account” to change personal details, “Delete Account” to remove account or “Exit” to close the application.</w:t>
+      </w:r>
+    </w:p>
+    <w:p/>
+    <w:p/>
+    <w:p/>
+    <w:p>
+      <w:r>
+        <w:drawing>
+          <wp:anchor distT="0" distB="0" distL="114300" distR="114300" simplePos="0" relativeHeight="251673600" behindDoc="1" locked="0" layoutInCell="1" allowOverlap="1" wp14:anchorId="2F664E83" wp14:editId="76FF56F5">
+            <wp:simplePos x="0" y="0"/>
+            <wp:positionH relativeFrom="margin">
+              <wp:align>left</wp:align>
+            </wp:positionH>
+            <wp:positionV relativeFrom="paragraph">
+              <wp:posOffset>237490</wp:posOffset>
+            </wp:positionV>
+            <wp:extent cx="3672840" cy="2332452"/>
+            <wp:effectExtent l="0" t="0" r="3810" b="0"/>
+            <wp:wrapTight wrapText="bothSides">
+              <wp:wrapPolygon edited="0">
+                <wp:start x="0" y="0"/>
+                <wp:lineTo x="0" y="21347"/>
+                <wp:lineTo x="21510" y="21347"/>
+                <wp:lineTo x="21510" y="0"/>
+                <wp:lineTo x="0" y="0"/>
+              </wp:wrapPolygon>
+            </wp:wrapTight>
+            <wp:docPr id="1687748431" name="Picture 1" descr="A screenshot of a computer&#10;&#10;Description automatically generated"/>
+            <wp:cNvGraphicFramePr>
+              <a:graphicFrameLocks xmlns:a="http://schemas.openxmlformats.org/drawingml/2006/main" noChangeAspect="1"/>
+            </wp:cNvGraphicFramePr>
+            <a:graphic xmlns:a="http://schemas.openxmlformats.org/drawingml/2006/main">
+              <a:graphicData uri="http://schemas.openxmlformats.org/drawingml/2006/picture">
+                <pic:pic xmlns:pic="http://schemas.openxmlformats.org/drawingml/2006/picture">
+                  <pic:nvPicPr>
+                    <pic:cNvPr id="1687748431" name="Picture 1" descr="A screenshot of a computer&#10;&#10;Description automatically generated"/>
+                    <pic:cNvPicPr/>
+                  </pic:nvPicPr>
+                  <pic:blipFill>
+                    <a:blip r:embed="rId10" cstate="print">
+                      <a:extLst>
+                        <a:ext uri="{28A0092B-C50C-407E-A947-70E740481C1C}">
+                          <a14:useLocalDpi xmlns:a14="http://schemas.microsoft.com/office/drawing/2010/main" val="0"/>
+                        </a:ext>
+                      </a:extLst>
+                    </a:blip>
+                    <a:stretch>
+                      <a:fillRect/>
+                    </a:stretch>
+                  </pic:blipFill>
+                  <pic:spPr>
+                    <a:xfrm>
+                      <a:off x="0" y="0"/>
+                      <a:ext cx="3672840" cy="2332452"/>
+                    </a:xfrm>
+                    <a:prstGeom prst="rect">
+                      <a:avLst/>
+                    </a:prstGeom>
+                  </pic:spPr>
+                </pic:pic>
+              </a:graphicData>
+            </a:graphic>
+          </wp:anchor>
+        </w:drawing>
       </w:r>
     </w:p>
     <w:p>
-      <w:r>
-        <w:t>• What information does it give the user?</w:t>
+      <w:pPr>
+        <w:jc w:val="both"/>
+      </w:pPr>
+      <w:r>
+        <w:t xml:space="preserve">Admin view varies a lot from customer’s view. </w:t>
+      </w:r>
+      <w:r>
+        <w:t xml:space="preserve">Admin can add, update, view or delete product. </w:t>
+      </w:r>
+    </w:p>
+    <w:p/>
+    <w:p/>
+    <w:p/>
+    <w:p/>
+    <w:p/>
+    <w:p/>
+    <w:p>
+      <w:r>
+        <w:lastRenderedPageBreak/>
+        <w:t xml:space="preserve">Admin can also view </w:t>
+      </w:r>
+      <w:r>
+        <w:t xml:space="preserve">and export invoice </w:t>
+      </w:r>
+      <w:r>
+        <w:t>and</w:t>
+      </w:r>
+      <w:r>
+        <w:t xml:space="preserve"> sales.</w:t>
       </w:r>
     </w:p>
     <w:p>
       <w:r>
-        <w:br w:type="page"/>
+        <w:drawing>
+          <wp:anchor distT="0" distB="0" distL="114300" distR="114300" simplePos="0" relativeHeight="251671552" behindDoc="0" locked="0" layoutInCell="1" allowOverlap="1" wp14:anchorId="22151965" wp14:editId="16855E68">
+            <wp:simplePos x="0" y="0"/>
+            <wp:positionH relativeFrom="page">
+              <wp:posOffset>4005263</wp:posOffset>
+            </wp:positionH>
+            <wp:positionV relativeFrom="paragraph">
+              <wp:posOffset>0</wp:posOffset>
+            </wp:positionV>
+            <wp:extent cx="3078159" cy="2671763"/>
+            <wp:effectExtent l="0" t="0" r="8255" b="0"/>
+            <wp:wrapSquare wrapText="bothSides"/>
+            <wp:docPr id="2058310455" name="Picture 1" descr="A screenshot of a computer screen&#10;&#10;Description automatically generated"/>
+            <wp:cNvGraphicFramePr>
+              <a:graphicFrameLocks xmlns:a="http://schemas.openxmlformats.org/drawingml/2006/main" noChangeAspect="1"/>
+            </wp:cNvGraphicFramePr>
+            <a:graphic xmlns:a="http://schemas.openxmlformats.org/drawingml/2006/main">
+              <a:graphicData uri="http://schemas.openxmlformats.org/drawingml/2006/picture">
+                <pic:pic xmlns:pic="http://schemas.openxmlformats.org/drawingml/2006/picture">
+                  <pic:nvPicPr>
+                    <pic:cNvPr id="2058310455" name="Picture 1" descr="A screenshot of a computer screen&#10;&#10;Description automatically generated"/>
+                    <pic:cNvPicPr/>
+                  </pic:nvPicPr>
+                  <pic:blipFill>
+                    <a:blip r:embed="rId11" cstate="print">
+                      <a:extLst>
+                        <a:ext uri="{28A0092B-C50C-407E-A947-70E740481C1C}">
+                          <a14:useLocalDpi xmlns:a14="http://schemas.microsoft.com/office/drawing/2010/main" val="0"/>
+                        </a:ext>
+                      </a:extLst>
+                    </a:blip>
+                    <a:stretch>
+                      <a:fillRect/>
+                    </a:stretch>
+                  </pic:blipFill>
+                  <pic:spPr>
+                    <a:xfrm>
+                      <a:off x="0" y="0"/>
+                      <a:ext cx="3078159" cy="2671763"/>
+                    </a:xfrm>
+                    <a:prstGeom prst="rect">
+                      <a:avLst/>
+                    </a:prstGeom>
+                  </pic:spPr>
+                </pic:pic>
+              </a:graphicData>
+            </a:graphic>
+            <wp14:sizeRelH relativeFrom="margin">
+              <wp14:pctWidth>0</wp14:pctWidth>
+            </wp14:sizeRelH>
+            <wp14:sizeRelV relativeFrom="margin">
+              <wp14:pctHeight>0</wp14:pctHeight>
+            </wp14:sizeRelV>
+          </wp:anchor>
+        </w:drawing>
+      </w:r>
+      <w:r>
+        <w:drawing>
+          <wp:anchor distT="0" distB="0" distL="114300" distR="114300" simplePos="0" relativeHeight="251670528" behindDoc="0" locked="0" layoutInCell="1" allowOverlap="1" wp14:anchorId="533DA2C8" wp14:editId="4C37DF7B">
+            <wp:simplePos x="0" y="0"/>
+            <wp:positionH relativeFrom="margin">
+              <wp:align>left</wp:align>
+            </wp:positionH>
+            <wp:positionV relativeFrom="paragraph">
+              <wp:posOffset>0</wp:posOffset>
+            </wp:positionV>
+            <wp:extent cx="3009900" cy="2672080"/>
+            <wp:effectExtent l="0" t="0" r="0" b="0"/>
+            <wp:wrapSquare wrapText="bothSides"/>
+            <wp:docPr id="194591837" name="Picture 1" descr="A screenshot of a computer&#10;&#10;Description automatically generated"/>
+            <wp:cNvGraphicFramePr>
+              <a:graphicFrameLocks xmlns:a="http://schemas.openxmlformats.org/drawingml/2006/main" noChangeAspect="1"/>
+            </wp:cNvGraphicFramePr>
+            <a:graphic xmlns:a="http://schemas.openxmlformats.org/drawingml/2006/main">
+              <a:graphicData uri="http://schemas.openxmlformats.org/drawingml/2006/picture">
+                <pic:pic xmlns:pic="http://schemas.openxmlformats.org/drawingml/2006/picture">
+                  <pic:nvPicPr>
+                    <pic:cNvPr id="194591837" name="Picture 1" descr="A screenshot of a computer&#10;&#10;Description automatically generated"/>
+                    <pic:cNvPicPr/>
+                  </pic:nvPicPr>
+                  <pic:blipFill>
+                    <a:blip r:embed="rId12" cstate="print">
+                      <a:extLst>
+                        <a:ext uri="{28A0092B-C50C-407E-A947-70E740481C1C}">
+                          <a14:useLocalDpi xmlns:a14="http://schemas.microsoft.com/office/drawing/2010/main" val="0"/>
+                        </a:ext>
+                      </a:extLst>
+                    </a:blip>
+                    <a:stretch>
+                      <a:fillRect/>
+                    </a:stretch>
+                  </pic:blipFill>
+                  <pic:spPr>
+                    <a:xfrm>
+                      <a:off x="0" y="0"/>
+                      <a:ext cx="3009900" cy="2672080"/>
+                    </a:xfrm>
+                    <a:prstGeom prst="rect">
+                      <a:avLst/>
+                    </a:prstGeom>
+                  </pic:spPr>
+                </pic:pic>
+              </a:graphicData>
+            </a:graphic>
+            <wp14:sizeRelH relativeFrom="margin">
+              <wp14:pctWidth>0</wp14:pctWidth>
+            </wp14:sizeRelH>
+            <wp14:sizeRelV relativeFrom="margin">
+              <wp14:pctHeight>0</wp14:pctHeight>
+            </wp14:sizeRelV>
+          </wp:anchor>
+        </w:drawing>
       </w:r>
     </w:p>
     <w:p>
       <w:pPr>
         <w:pStyle w:val="Heading1"/>
       </w:pPr>
-      <w:bookmarkStart w:id="1" w:name="_Toc181455939"/>
-      <w:r>
-        <w:lastRenderedPageBreak/>
-        <w:t>GUI</w:t>
-      </w:r>
-      <w:bookmarkEnd w:id="1"/>
+      <w:bookmarkStart w:id="2" w:name="_Toc182434380"/>
+      <w:r>
+        <w:t>Project</w:t>
+      </w:r>
+      <w:bookmarkEnd w:id="2"/>
     </w:p>
     <w:p>
-      <w:r>
-        <w:t>Snapshot(s) of your java GUI</w:t>
+      <w:pPr>
+        <w:pStyle w:val="Heading2"/>
+      </w:pPr>
+      <w:bookmarkStart w:id="3" w:name="_Toc182434381"/>
+      <w:r>
+        <w:t>Triggers</w:t>
+      </w:r>
+      <w:bookmarkEnd w:id="3"/>
+    </w:p>
+    <w:p>
+      <w:r>
+        <w:rPr>
+          <w:b/>
+          <w:bCs/>
+        </w:rPr>
+        <w:t>tr_calculate_total_item_cost_before_insert</w:t>
+      </w:r>
+      <w:r>
+        <w:t xml:space="preserve"> </w:t>
+      </w:r>
+      <w:r>
+        <w:t>–</w:t>
+      </w:r>
+      <w:r>
+        <w:t xml:space="preserve"> </w:t>
+      </w:r>
+      <w:r>
+        <w:t xml:space="preserve">this trigger calculates the total_item_cost </w:t>
+      </w:r>
+      <w:r>
+        <w:t>and inserts the result into order_details table.</w:t>
+      </w:r>
+      <w:r>
+        <w:t xml:space="preserve"> It </w:t>
+      </w:r>
+      <w:r>
+        <w:t>automates the calculation for price * quantity, making the process efficient and accurate.</w:t>
+      </w:r>
+    </w:p>
+    <w:p>
+      <w:r>
+        <w:drawing>
+          <wp:inline distT="0" distB="0" distL="0" distR="0" wp14:anchorId="1CB8EC93" wp14:editId="3971FD76">
+            <wp:extent cx="6034500" cy="2276475"/>
+            <wp:effectExtent l="0" t="0" r="4445" b="0"/>
+            <wp:docPr id="1918232121" name="Picture 1" descr="A screenshot of a computer code&#10;&#10;Description automatically generated"/>
+            <wp:cNvGraphicFramePr>
+              <a:graphicFrameLocks xmlns:a="http://schemas.openxmlformats.org/drawingml/2006/main" noChangeAspect="1"/>
+            </wp:cNvGraphicFramePr>
+            <a:graphic xmlns:a="http://schemas.openxmlformats.org/drawingml/2006/main">
+              <a:graphicData uri="http://schemas.openxmlformats.org/drawingml/2006/picture">
+                <pic:pic xmlns:pic="http://schemas.openxmlformats.org/drawingml/2006/picture">
+                  <pic:nvPicPr>
+                    <pic:cNvPr id="1918232121" name="Picture 1" descr="A screenshot of a computer code&#10;&#10;Description automatically generated"/>
+                    <pic:cNvPicPr/>
+                  </pic:nvPicPr>
+                  <pic:blipFill>
+                    <a:blip r:embed="rId13"/>
+                    <a:stretch>
+                      <a:fillRect/>
+                    </a:stretch>
+                  </pic:blipFill>
+                  <pic:spPr>
+                    <a:xfrm>
+                      <a:off x="0" y="0"/>
+                      <a:ext cx="6117390" cy="2307745"/>
+                    </a:xfrm>
+                    <a:prstGeom prst="rect">
+                      <a:avLst/>
+                    </a:prstGeom>
+                  </pic:spPr>
+                </pic:pic>
+              </a:graphicData>
+            </a:graphic>
+          </wp:inline>
+        </w:drawing>
+      </w:r>
+    </w:p>
+    <w:p>
+      <w:r>
+        <w:rPr>
+          <w:b/>
+          <w:bCs/>
+        </w:rPr>
+        <w:t>tr_calculate_order_amount_after_insert</w:t>
+      </w:r>
+      <w:r>
+        <w:t xml:space="preserve"> </w:t>
+      </w:r>
+      <w:r>
+        <w:t>–</w:t>
+      </w:r>
+      <w:r>
+        <w:t xml:space="preserve"> </w:t>
+      </w:r>
+      <w:r>
+        <w:t xml:space="preserve">this trigger calculates </w:t>
+      </w:r>
+      <w:r>
+        <w:t>the</w:t>
+      </w:r>
+      <w:r>
+        <w:t xml:space="preserve"> </w:t>
+      </w:r>
+      <w:r>
+        <w:t>tax_amount and total_order_amount</w:t>
+      </w:r>
+      <w:r>
+        <w:t xml:space="preserve">. It takes the total_item_cost </w:t>
+      </w:r>
+      <w:r>
+        <w:t>from previous trigger</w:t>
+      </w:r>
+      <w:r>
+        <w:t xml:space="preserve"> and applies the tax amount for the entire order, it also outputs total_order_amount which includes sum of all product quantities and tax_amount</w:t>
+      </w:r>
+      <w:r>
+        <w:t>.</w:t>
+      </w:r>
+    </w:p>
+    <w:p>
+      <w:pPr>
+        <w:pStyle w:val="Heading2"/>
+      </w:pPr>
+      <w:bookmarkStart w:id="4" w:name="_Toc182434382"/>
+      <w:r>
+        <w:lastRenderedPageBreak/>
+        <w:t>Stored Procedures</w:t>
+      </w:r>
+      <w:bookmarkEnd w:id="4"/>
+    </w:p>
+    <w:p>
+      <w:r>
+        <w:drawing>
+          <wp:inline distT="0" distB="0" distL="0" distR="0" wp14:anchorId="0E259237" wp14:editId="6EA6E098">
+            <wp:extent cx="5731510" cy="3942715"/>
+            <wp:effectExtent l="0" t="0" r="2540" b="635"/>
+            <wp:docPr id="1408580979" name="Picture 1" descr="A screenshot of a computer program&#10;&#10;Description automatically generated"/>
+            <wp:cNvGraphicFramePr>
+              <a:graphicFrameLocks xmlns:a="http://schemas.openxmlformats.org/drawingml/2006/main" noChangeAspect="1"/>
+            </wp:cNvGraphicFramePr>
+            <a:graphic xmlns:a="http://schemas.openxmlformats.org/drawingml/2006/main">
+              <a:graphicData uri="http://schemas.openxmlformats.org/drawingml/2006/picture">
+                <pic:pic xmlns:pic="http://schemas.openxmlformats.org/drawingml/2006/picture">
+                  <pic:nvPicPr>
+                    <pic:cNvPr id="1408580979" name="Picture 1" descr="A screenshot of a computer program&#10;&#10;Description automatically generated"/>
+                    <pic:cNvPicPr/>
+                  </pic:nvPicPr>
+                  <pic:blipFill>
+                    <a:blip r:embed="rId14"/>
+                    <a:stretch>
+                      <a:fillRect/>
+                    </a:stretch>
+                  </pic:blipFill>
+                  <pic:spPr>
+                    <a:xfrm>
+                      <a:off x="0" y="0"/>
+                      <a:ext cx="5731510" cy="3942715"/>
+                    </a:xfrm>
+                    <a:prstGeom prst="rect">
+                      <a:avLst/>
+                    </a:prstGeom>
+                  </pic:spPr>
+                </pic:pic>
+              </a:graphicData>
+            </a:graphic>
+          </wp:inline>
+        </w:drawing>
+      </w:r>
+    </w:p>
+    <w:p>
+      <w:r>
+        <w:rPr>
+          <w:b/>
+          <w:bCs/>
+        </w:rPr>
+        <w:t>sp_</w:t>
+      </w:r>
+      <w:r>
+        <w:rPr>
+          <w:b/>
+          <w:bCs/>
+        </w:rPr>
+        <w:t>create_order</w:t>
+      </w:r>
+      <w:r>
+        <w:t xml:space="preserve"> </w:t>
+      </w:r>
+      <w:r>
+        <w:t>–</w:t>
+      </w:r>
+      <w:r>
+        <w:t xml:space="preserve"> </w:t>
+      </w:r>
+      <w:r>
+        <w:t xml:space="preserve">this procedure creates new order for a customer. It accepts customer ID as input and returns </w:t>
+      </w:r>
+      <w:r>
+        <w:t>newly created order ID. If the transaction is successful,</w:t>
+      </w:r>
+      <w:r>
+        <w:t xml:space="preserve"> it commits it and confirm the order ID. In case of an error, </w:t>
+      </w:r>
+      <w:proofErr w:type="gramStart"/>
+      <w:r>
+        <w:t>it</w:t>
+      </w:r>
+      <w:proofErr w:type="gramEnd"/>
+      <w:r>
+        <w:t xml:space="preserve"> rollbacks and displays failure message.</w:t>
+      </w:r>
+    </w:p>
+    <w:p>
+      <w:r>
+        <w:rPr>
+          <w:b/>
+          <w:bCs/>
+        </w:rPr>
+        <w:t>sp_add</w:t>
+      </w:r>
+      <w:r>
+        <w:rPr>
+          <w:b/>
+          <w:bCs/>
+        </w:rPr>
+        <w:t>_product_to_order</w:t>
+      </w:r>
+      <w:r>
+        <w:t xml:space="preserve"> </w:t>
+      </w:r>
+      <w:r>
+        <w:t>–</w:t>
+      </w:r>
+      <w:r>
+        <w:t xml:space="preserve"> </w:t>
+      </w:r>
+      <w:r>
+        <w:t xml:space="preserve">this procedure </w:t>
+      </w:r>
+      <w:r>
+        <w:t>allows to add multiple</w:t>
+      </w:r>
+      <w:r>
+        <w:t xml:space="preserve"> product</w:t>
+      </w:r>
+      <w:r>
+        <w:t>s</w:t>
+      </w:r>
+      <w:r>
+        <w:t xml:space="preserve"> </w:t>
+      </w:r>
+      <w:r>
+        <w:t>to</w:t>
+      </w:r>
+      <w:r>
+        <w:t xml:space="preserve"> </w:t>
+      </w:r>
+      <w:r>
+        <w:t>single</w:t>
+      </w:r>
+      <w:r>
+        <w:t xml:space="preserve"> order.</w:t>
+      </w:r>
+      <w:r>
+        <w:t xml:space="preserve"> It takes the order_id, product</w:t>
+      </w:r>
+      <w:r>
+        <w:t>_</w:t>
+      </w:r>
+      <w:r>
+        <w:t>code and quantity as input. First, it checks if there’s enough stock</w:t>
+      </w:r>
+      <w:r>
+        <w:t>.</w:t>
+      </w:r>
+      <w:r>
+        <w:t xml:space="preserve"> </w:t>
+      </w:r>
+      <w:r>
+        <w:t>I</w:t>
+      </w:r>
+      <w:r>
+        <w:t xml:space="preserve">f </w:t>
+      </w:r>
+      <w:r>
+        <w:t>so</w:t>
+      </w:r>
+      <w:r>
+        <w:t xml:space="preserve">, it adds the product to the order_details table and reduces stock in products table. </w:t>
+      </w:r>
+      <w:r>
+        <w:t xml:space="preserve"> </w:t>
+      </w:r>
+    </w:p>
+    <w:p>
+      <w:r>
+        <w:rPr>
+          <w:b/>
+          <w:bCs/>
+        </w:rPr>
+        <w:t>sp_add_new_product</w:t>
+      </w:r>
+      <w:r>
+        <w:t xml:space="preserve"> </w:t>
+      </w:r>
+      <w:r>
+        <w:t>–</w:t>
+      </w:r>
+      <w:r>
+        <w:t xml:space="preserve"> </w:t>
+      </w:r>
+      <w:r>
+        <w:t>this procedure adds new product to the makeupdb.</w:t>
+      </w:r>
+      <w:r>
+        <w:t xml:space="preserve"> It is called within </w:t>
+      </w:r>
+      <w:r>
+        <w:t>saveProductToDatabase</w:t>
+      </w:r>
+      <w:r>
+        <w:t xml:space="preserve"> method in AdminScreen class.</w:t>
+      </w:r>
+    </w:p>
+    <w:p>
+      <w:r>
+        <w:rPr>
+          <w:b/>
+          <w:bCs/>
+        </w:rPr>
+        <w:t>sp_update_product</w:t>
+      </w:r>
+      <w:r>
+        <w:t xml:space="preserve"> – </w:t>
+      </w:r>
+      <w:r>
+        <w:t>this procedure updates existing product details based on user input.</w:t>
+      </w:r>
+      <w:r>
+        <w:t xml:space="preserve"> It is called within </w:t>
+      </w:r>
+      <w:r>
+        <w:t>updateProductDetails</w:t>
+      </w:r>
+      <w:r>
+        <w:t xml:space="preserve"> method in AdminScreen class.</w:t>
       </w:r>
     </w:p>
     <w:p/>
     <w:p>
-      <w:r>
-        <w:br w:type="page"/>
-      </w:r>
+      <w:pPr>
+        <w:pStyle w:val="Heading2"/>
+      </w:pPr>
+      <w:bookmarkStart w:id="5" w:name="_Toc182434383"/>
+      <w:r>
+        <w:t>Views</w:t>
+      </w:r>
+      <w:bookmarkEnd w:id="5"/>
     </w:p>
     <w:p>
-      <w:pPr>
-        <w:pStyle w:val="Heading1"/>
-      </w:pPr>
-      <w:bookmarkStart w:id="2" w:name="_Toc181455940"/>
-      <w:r>
-        <w:lastRenderedPageBreak/>
-        <w:t>Project</w:t>
-      </w:r>
-      <w:bookmarkEnd w:id="2"/>
+      <w:r>
+        <w:rPr>
+          <w:b/>
+          <w:bCs/>
+        </w:rPr>
+        <w:t>customer_orders_view</w:t>
+      </w:r>
+      <w:r>
+        <w:t xml:space="preserve"> </w:t>
+      </w:r>
+      <w:r>
+        <w:t xml:space="preserve">– </w:t>
+      </w:r>
+      <w:r>
+        <w:t xml:space="preserve">this view gives detailed information for each order. It joins customer </w:t>
+      </w:r>
+      <w:r>
+        <w:t xml:space="preserve">order and </w:t>
+      </w:r>
+      <w:r>
+        <w:t>order</w:t>
+      </w:r>
+      <w:r>
+        <w:t>_</w:t>
+      </w:r>
+      <w:r>
+        <w:t>details</w:t>
+      </w:r>
+      <w:r>
+        <w:t xml:space="preserve"> tables</w:t>
+      </w:r>
+      <w:r>
+        <w:t>. It is useful for accessing complete customer orders.</w:t>
+      </w:r>
     </w:p>
     <w:p>
       <w:r>
-        <w:t>• The highlights of your project e.g. a stored program you created etc</w:t>
-      </w:r>
-      <w:r>
-        <w:br w:type="page"/>
+        <w:rPr>
+          <w:b/>
+          <w:bCs/>
+        </w:rPr>
+        <w:t>customer_details_view</w:t>
+      </w:r>
+      <w:r>
+        <w:t xml:space="preserve"> </w:t>
+      </w:r>
+      <w:r>
+        <w:t xml:space="preserve">– </w:t>
+      </w:r>
+      <w:r>
+        <w:t xml:space="preserve">this view is designed to isolate customer details. It is intended to streamline retrieving customer data </w:t>
+      </w:r>
+      <w:r>
+        <w:t xml:space="preserve">(like name, address, contact details) </w:t>
+      </w:r>
+      <w:r>
+        <w:t>for invoices.</w:t>
       </w:r>
     </w:p>
     <w:p>
-      <w:pPr>
-        <w:pStyle w:val="Heading1"/>
-      </w:pPr>
-      <w:bookmarkStart w:id="3" w:name="_Toc181455941"/>
-      <w:r>
-        <w:lastRenderedPageBreak/>
-        <w:t>Conclusion</w:t>
-      </w:r>
-      <w:bookmarkEnd w:id="3"/>
+      <w:r>
+        <w:rPr>
+          <w:b/>
+          <w:bCs/>
+        </w:rPr>
+        <w:t>sales_by_category_view</w:t>
+      </w:r>
+      <w:r>
+        <w:t xml:space="preserve">, </w:t>
+      </w:r>
+      <w:r>
+        <w:rPr>
+          <w:b/>
+          <w:bCs/>
+        </w:rPr>
+        <w:t>sales_by_product_view</w:t>
+      </w:r>
+      <w:r>
+        <w:t xml:space="preserve">, </w:t>
+      </w:r>
+      <w:r>
+        <w:rPr>
+          <w:b/>
+          <w:bCs/>
+        </w:rPr>
+        <w:t>sales_by_brand_view</w:t>
+      </w:r>
+      <w:r>
+        <w:t xml:space="preserve"> </w:t>
+      </w:r>
+      <w:r>
+        <w:t>–</w:t>
+      </w:r>
+      <w:r>
+        <w:t xml:space="preserve"> </w:t>
+      </w:r>
+      <w:r>
+        <w:t xml:space="preserve">these views </w:t>
+      </w:r>
+      <w:r>
+        <w:t>show sales data grouped by category/product/brand</w:t>
+      </w:r>
+      <w:r>
+        <w:t xml:space="preserve">. It provides total quantity sold and sales amount. It is useful for </w:t>
+      </w:r>
+      <w:r>
+        <w:t>analysing</w:t>
+      </w:r>
+      <w:r>
+        <w:t xml:space="preserve"> </w:t>
+      </w:r>
+      <w:r>
+        <w:t>sales performance across orders.</w:t>
+      </w:r>
     </w:p>
     <w:p>
-      <w:r>
-        <w:t>• Conclusion - what are the main benefits to an end user of the JDBC application</w:t>
-      </w:r>
+      <w:pPr>
+        <w:pStyle w:val="Heading1"/>
+      </w:pPr>
+      <w:bookmarkStart w:id="6" w:name="_Toc182434384"/>
+      <w:r>
+        <w:lastRenderedPageBreak/>
+        <w:t>C</w:t>
+      </w:r>
+      <w:r>
+        <w:t>onclusion</w:t>
+      </w:r>
+      <w:bookmarkEnd w:id="6"/>
     </w:p>
     <w:p>
       <w:r>
-        <w:t>you have created? What did you learn etc?</w:t>
-      </w:r>
-      <w:r>
-        <w:cr/>
+        <w:t xml:space="preserve">Makeup Store project is an efficient management application </w:t>
+      </w:r>
+      <w:r>
+        <w:t xml:space="preserve">tailored </w:t>
+      </w:r>
+      <w:r>
+        <w:t xml:space="preserve">for beauty shop.  </w:t>
+      </w:r>
+      <w:r>
+        <w:t>It allows for easy management of products, orders and customer data.</w:t>
+      </w:r>
+    </w:p>
+    <w:p>
+      <w:r>
+        <w:t xml:space="preserve">Throughout the project, I have learned how to design and implement stored procedures, views and triggers to simplify Java code. I also learnt how to handle essential tasks directly in MySQL, which optimizes performance and reduces redundancy in code. </w:t>
+      </w:r>
+      <w:r>
+        <w:t xml:space="preserve">One of the biggest challenges was understanding the purpose and logic behind each procedure and trigger. </w:t>
+      </w:r>
+    </w:p>
+    <w:p>
+      <w:r>
+        <w:t xml:space="preserve">This project taught me </w:t>
+      </w:r>
+      <w:r>
+        <w:t>how to efficiently integrate Java and MySQL, it helped me understand how to link GUI with database operations</w:t>
+      </w:r>
+      <w:r>
+        <w:t xml:space="preserve"> </w:t>
+      </w:r>
+      <w:r>
+        <w:t>and</w:t>
+      </w:r>
+      <w:r>
+        <w:t xml:space="preserve"> confirmed that dealing with GUI in Java isn’t my favourite area. </w:t>
+      </w:r>
+    </w:p>
+    <w:p>
+      <w:r>
+        <w:t xml:space="preserve">Overall, the application design runs efficiently, it provides smooth and user-friendly </w:t>
+      </w:r>
+      <w:r>
+        <w:t xml:space="preserve">layout and handles database accurately. </w:t>
+      </w:r>
+    </w:p>
+    <w:p/>
+    <w:p/>
+    <w:p>
+      <w:pPr>
+        <w:pStyle w:val="Heading1"/>
+      </w:pPr>
+      <w:bookmarkStart w:id="7" w:name="_Toc182434385"/>
+      <w:r>
+        <w:t>References</w:t>
+      </w:r>
+      <w:bookmarkEnd w:id="7"/>
+    </w:p>
+    <w:p>
+      <w:pPr>
+        <w:pStyle w:val="ListParagraph"/>
+        <w:numPr>
+          <w:ilvl w:val="0"/>
+          <w:numId w:val="8"/>
+        </w:numPr>
+      </w:pPr>
+      <w:r>
+        <w:t>OpenAI</w:t>
+      </w:r>
+      <w:r>
+        <w:t xml:space="preserve">, </w:t>
+      </w:r>
+      <w:r>
+        <w:t>ChatGPT. Sample data for database tables generated using ChatGPT.</w:t>
+      </w:r>
+    </w:p>
+    <w:p>
+      <w:pPr>
+        <w:pStyle w:val="ListParagraph"/>
+        <w:numPr>
+          <w:ilvl w:val="0"/>
+          <w:numId w:val="8"/>
+        </w:numPr>
+      </w:pPr>
+      <w:r>
+        <w:t xml:space="preserve">Boots Ireland. Product prices </w:t>
+      </w:r>
+      <w:r>
+        <w:t xml:space="preserve">taken from </w:t>
+      </w:r>
+      <w:hyperlink r:id="rId15" w:history="1">
+        <w:r>
+          <w:rPr>
+            <w:rStyle w:val="Hyperlink"/>
+          </w:rPr>
+          <w:t>https://www.boots.ie</w:t>
+        </w:r>
+      </w:hyperlink>
+      <w:r>
+        <w:t xml:space="preserve"> </w:t>
+      </w:r>
+    </w:p>
+    <w:p>
+      <w:pPr>
+        <w:pStyle w:val="ListParagraph"/>
+        <w:numPr>
+          <w:ilvl w:val="0"/>
+          <w:numId w:val="8"/>
+        </w:numPr>
+      </w:pPr>
+      <w:r>
+        <w:t xml:space="preserve">Beauty Bay. Product prices </w:t>
+      </w:r>
+      <w:r>
+        <w:t xml:space="preserve">taken </w:t>
+      </w:r>
+      <w:r>
+        <w:t xml:space="preserve">from </w:t>
+      </w:r>
+      <w:hyperlink r:id="rId16" w:history="1">
+        <w:r>
+          <w:rPr>
+            <w:rStyle w:val="Hyperlink"/>
+          </w:rPr>
+          <w:t>https://www.beautybay.com</w:t>
+        </w:r>
+      </w:hyperlink>
+      <w:r>
+        <w:t xml:space="preserve"> </w:t>
+      </w:r>
+    </w:p>
+    <w:p>
+      <w:pPr>
+        <w:pStyle w:val="ListParagraph"/>
+        <w:numPr>
+          <w:ilvl w:val="0"/>
+          <w:numId w:val="8"/>
+        </w:numPr>
+      </w:pPr>
+      <w:r>
+        <w:t>Tutorials Point. “Java Swing Layouts.”</w:t>
+      </w:r>
+      <w:r>
+        <w:t xml:space="preserve"> </w:t>
+      </w:r>
+      <w:hyperlink r:id="rId17" w:history="1">
+        <w:r>
+          <w:rPr>
+            <w:rStyle w:val="Hyperlink"/>
+          </w:rPr>
+          <w:t>h</w:t>
+        </w:r>
+        <w:r>
+          <w:rPr>
+            <w:rStyle w:val="Hyperlink"/>
+          </w:rPr>
+          <w:t>ttps://www.tutorialspoint.com/swing/swing_layout</w:t>
+        </w:r>
+      </w:hyperlink>
+      <w:r>
+        <w:t xml:space="preserve"> </w:t>
+      </w:r>
+    </w:p>
+    <w:p>
+      <w:pPr>
+        <w:pStyle w:val="ListParagraph"/>
+        <w:numPr>
+          <w:ilvl w:val="0"/>
+          <w:numId w:val="8"/>
+        </w:numPr>
+      </w:pPr>
+      <w:r>
+        <w:t xml:space="preserve">GeeksforGeeks. “Java Swing JTable.” </w:t>
+      </w:r>
+      <w:hyperlink r:id="rId18" w:history="1">
+        <w:r>
+          <w:rPr>
+            <w:rStyle w:val="Hyperlink"/>
+          </w:rPr>
+          <w:t>https://www.geeksforgeeks.org/java-swing-jtable/</w:t>
+        </w:r>
+      </w:hyperlink>
+      <w:r>
+        <w:t xml:space="preserve"> </w:t>
+      </w:r>
+    </w:p>
+    <w:p>
+      <w:pPr>
+        <w:pStyle w:val="ListParagraph"/>
+        <w:numPr>
+          <w:ilvl w:val="0"/>
+          <w:numId w:val="8"/>
+        </w:numPr>
+      </w:pPr>
+      <w:r>
+        <w:t xml:space="preserve">Javatpoint. “Java Swing Tutorial.”  </w:t>
+      </w:r>
+      <w:hyperlink r:id="rId19" w:history="1">
+        <w:r>
+          <w:rPr>
+            <w:rStyle w:val="Hyperlink"/>
+          </w:rPr>
+          <w:t>https://www.javatpoint.com/java-swing</w:t>
+        </w:r>
+      </w:hyperlink>
+      <w:r>
+        <w:t xml:space="preserve"> </w:t>
       </w:r>
     </w:p>
     <w:sectPr>
@@ -1774,6 +3655,883 @@
     </w:sectPr>
   </w:body>
 </w:document>
+</file>
+
+<file path=word/numbering.xml><?xml version="1.0" encoding="utf-8"?>
+<w:numbering xmlns:wpc="http://schemas.microsoft.com/office/word/2010/wordprocessingCanvas" xmlns:cx="http://schemas.microsoft.com/office/drawing/2014/chartex" xmlns:cx1="http://schemas.microsoft.com/office/drawing/2015/9/8/chartex" xmlns:cx2="http://schemas.microsoft.com/office/drawing/2015/10/21/chartex" xmlns:cx3="http://schemas.microsoft.com/office/drawing/2016/5/9/chartex" xmlns:cx4="http://schemas.microsoft.com/office/drawing/2016/5/10/chartex" xmlns:cx5="http://schemas.microsoft.com/office/drawing/2016/5/11/chartex" xmlns:cx6="http://schemas.microsoft.com/office/drawing/2016/5/12/chartex" xmlns:cx7="http://schemas.microsoft.com/office/drawing/2016/5/13/chartex" xmlns:cx8="http://schemas.microsoft.com/office/drawing/2016/5/14/chartex" xmlns:mc="http://schemas.openxmlformats.org/markup-compatibility/2006" xmlns:aink="http://schemas.microsoft.com/office/drawing/2016/ink" xmlns:am3d="http://schemas.microsoft.com/office/drawing/2017/model3d" xmlns:o="urn:schemas-microsoft-com:office:office" xmlns:oel="http://schemas.microsoft.com/office/2019/extlst" xmlns:r="http://schemas.openxmlformats.org/officeDocument/2006/relationships" xmlns:m="http://schemas.openxmlformats.org/officeDocument/2006/math" xmlns:v="urn:schemas-microsoft-com:vml" xmlns:wp14="http://schemas.microsoft.com/office/word/2010/wordprocessingDrawing" xmlns:wp="http://schemas.openxmlformats.org/drawingml/2006/wordprocessingDrawing" xmlns:w10="urn:schemas-microsoft-com:office:word" xmlns:w="http://schemas.openxmlformats.org/wordprocessingml/2006/main" xmlns:w14="http://schemas.microsoft.com/office/word/2010/wordml" xmlns:w15="http://schemas.microsoft.com/office/word/2012/wordml" xmlns:w16cex="http://schemas.microsoft.com/office/word/2018/wordml/cex" xmlns:w16cid="http://schemas.microsoft.com/office/word/2016/wordml/cid" xmlns:w16="http://schemas.microsoft.com/office/word/2018/wordml" xmlns:w16du="http://schemas.microsoft.com/office/word/2023/wordml/word16du" xmlns:w16sdtdh="http://schemas.microsoft.com/office/word/2020/wordml/sdtdatahash" xmlns:w16se="http://schemas.microsoft.com/office/word/2015/wordml/symex" xmlns:wpg="http://schemas.microsoft.com/office/word/2010/wordprocessingGroup" xmlns:wpi="http://schemas.microsoft.com/office/word/2010/wordprocessingInk" xmlns:wne="http://schemas.microsoft.com/office/word/2006/wordml" xmlns:wps="http://schemas.microsoft.com/office/word/2010/wordprocessingShape" mc:Ignorable="w14 w15 w16se w16cid w16 w16cex w16sdtdh w16du wp14">
+  <w:abstractNum w:abstractNumId="0" w15:restartNumberingAfterBreak="0">
+    <w:nsid w:val="03C30189"/>
+    <w:multiLevelType w:val="hybridMultilevel"/>
+    <w:tmpl w:val="3620DC80"/>
+    <w:lvl w:ilvl="0" w:tplc="4B9C09EE">
+      <w:numFmt w:val="bullet"/>
+      <w:lvlText w:val="-"/>
+      <w:lvlJc w:val="left"/>
+      <w:pPr>
+        <w:ind w:left="3600" w:hanging="360"/>
+      </w:pPr>
+      <w:rPr>
+        <w:rFonts w:ascii="Aptos" w:eastAsiaTheme="minorHAnsi" w:hAnsi="Aptos" w:cstheme="minorBidi" w:hint="default"/>
+      </w:rPr>
+    </w:lvl>
+    <w:lvl w:ilvl="1" w:tplc="18090003" w:tentative="1">
+      <w:start w:val="1"/>
+      <w:numFmt w:val="bullet"/>
+      <w:lvlText w:val="o"/>
+      <w:lvlJc w:val="left"/>
+      <w:pPr>
+        <w:ind w:left="4320" w:hanging="360"/>
+      </w:pPr>
+      <w:rPr>
+        <w:rFonts w:ascii="Courier New" w:hAnsi="Courier New" w:cs="Courier New" w:hint="default"/>
+      </w:rPr>
+    </w:lvl>
+    <w:lvl w:ilvl="2" w:tplc="18090005" w:tentative="1">
+      <w:start w:val="1"/>
+      <w:numFmt w:val="bullet"/>
+      <w:lvlText w:val=""/>
+      <w:lvlJc w:val="left"/>
+      <w:pPr>
+        <w:ind w:left="5040" w:hanging="360"/>
+      </w:pPr>
+      <w:rPr>
+        <w:rFonts w:ascii="Wingdings" w:hAnsi="Wingdings" w:hint="default"/>
+      </w:rPr>
+    </w:lvl>
+    <w:lvl w:ilvl="3" w:tplc="18090001" w:tentative="1">
+      <w:start w:val="1"/>
+      <w:numFmt w:val="bullet"/>
+      <w:lvlText w:val=""/>
+      <w:lvlJc w:val="left"/>
+      <w:pPr>
+        <w:ind w:left="5760" w:hanging="360"/>
+      </w:pPr>
+      <w:rPr>
+        <w:rFonts w:ascii="Symbol" w:hAnsi="Symbol" w:hint="default"/>
+      </w:rPr>
+    </w:lvl>
+    <w:lvl w:ilvl="4" w:tplc="18090003" w:tentative="1">
+      <w:start w:val="1"/>
+      <w:numFmt w:val="bullet"/>
+      <w:lvlText w:val="o"/>
+      <w:lvlJc w:val="left"/>
+      <w:pPr>
+        <w:ind w:left="6480" w:hanging="360"/>
+      </w:pPr>
+      <w:rPr>
+        <w:rFonts w:ascii="Courier New" w:hAnsi="Courier New" w:cs="Courier New" w:hint="default"/>
+      </w:rPr>
+    </w:lvl>
+    <w:lvl w:ilvl="5" w:tplc="18090005" w:tentative="1">
+      <w:start w:val="1"/>
+      <w:numFmt w:val="bullet"/>
+      <w:lvlText w:val=""/>
+      <w:lvlJc w:val="left"/>
+      <w:pPr>
+        <w:ind w:left="7200" w:hanging="360"/>
+      </w:pPr>
+      <w:rPr>
+        <w:rFonts w:ascii="Wingdings" w:hAnsi="Wingdings" w:hint="default"/>
+      </w:rPr>
+    </w:lvl>
+    <w:lvl w:ilvl="6" w:tplc="18090001" w:tentative="1">
+      <w:start w:val="1"/>
+      <w:numFmt w:val="bullet"/>
+      <w:lvlText w:val=""/>
+      <w:lvlJc w:val="left"/>
+      <w:pPr>
+        <w:ind w:left="7920" w:hanging="360"/>
+      </w:pPr>
+      <w:rPr>
+        <w:rFonts w:ascii="Symbol" w:hAnsi="Symbol" w:hint="default"/>
+      </w:rPr>
+    </w:lvl>
+    <w:lvl w:ilvl="7" w:tplc="18090003" w:tentative="1">
+      <w:start w:val="1"/>
+      <w:numFmt w:val="bullet"/>
+      <w:lvlText w:val="o"/>
+      <w:lvlJc w:val="left"/>
+      <w:pPr>
+        <w:ind w:left="8640" w:hanging="360"/>
+      </w:pPr>
+      <w:rPr>
+        <w:rFonts w:ascii="Courier New" w:hAnsi="Courier New" w:cs="Courier New" w:hint="default"/>
+      </w:rPr>
+    </w:lvl>
+    <w:lvl w:ilvl="8" w:tplc="18090005" w:tentative="1">
+      <w:start w:val="1"/>
+      <w:numFmt w:val="bullet"/>
+      <w:lvlText w:val=""/>
+      <w:lvlJc w:val="left"/>
+      <w:pPr>
+        <w:ind w:left="9360" w:hanging="360"/>
+      </w:pPr>
+      <w:rPr>
+        <w:rFonts w:ascii="Wingdings" w:hAnsi="Wingdings" w:hint="default"/>
+      </w:rPr>
+    </w:lvl>
+  </w:abstractNum>
+  <w:abstractNum w:abstractNumId="1" w15:restartNumberingAfterBreak="0">
+    <w:nsid w:val="0AFF0E99"/>
+    <w:multiLevelType w:val="hybridMultilevel"/>
+    <w:tmpl w:val="657A6ED4"/>
+    <w:lvl w:ilvl="0" w:tplc="1809000F">
+      <w:start w:val="1"/>
+      <w:numFmt w:val="decimal"/>
+      <w:lvlText w:val="%1."/>
+      <w:lvlJc w:val="left"/>
+      <w:pPr>
+        <w:ind w:left="720" w:hanging="360"/>
+      </w:pPr>
+    </w:lvl>
+    <w:lvl w:ilvl="1" w:tplc="18090019" w:tentative="1">
+      <w:start w:val="1"/>
+      <w:numFmt w:val="lowerLetter"/>
+      <w:lvlText w:val="%2."/>
+      <w:lvlJc w:val="left"/>
+      <w:pPr>
+        <w:ind w:left="1440" w:hanging="360"/>
+      </w:pPr>
+    </w:lvl>
+    <w:lvl w:ilvl="2" w:tplc="1809001B" w:tentative="1">
+      <w:start w:val="1"/>
+      <w:numFmt w:val="lowerRoman"/>
+      <w:lvlText w:val="%3."/>
+      <w:lvlJc w:val="right"/>
+      <w:pPr>
+        <w:ind w:left="2160" w:hanging="180"/>
+      </w:pPr>
+    </w:lvl>
+    <w:lvl w:ilvl="3" w:tplc="1809000F" w:tentative="1">
+      <w:start w:val="1"/>
+      <w:numFmt w:val="decimal"/>
+      <w:lvlText w:val="%4."/>
+      <w:lvlJc w:val="left"/>
+      <w:pPr>
+        <w:ind w:left="2880" w:hanging="360"/>
+      </w:pPr>
+    </w:lvl>
+    <w:lvl w:ilvl="4" w:tplc="18090019" w:tentative="1">
+      <w:start w:val="1"/>
+      <w:numFmt w:val="lowerLetter"/>
+      <w:lvlText w:val="%5."/>
+      <w:lvlJc w:val="left"/>
+      <w:pPr>
+        <w:ind w:left="3600" w:hanging="360"/>
+      </w:pPr>
+    </w:lvl>
+    <w:lvl w:ilvl="5" w:tplc="1809001B" w:tentative="1">
+      <w:start w:val="1"/>
+      <w:numFmt w:val="lowerRoman"/>
+      <w:lvlText w:val="%6."/>
+      <w:lvlJc w:val="right"/>
+      <w:pPr>
+        <w:ind w:left="4320" w:hanging="180"/>
+      </w:pPr>
+    </w:lvl>
+    <w:lvl w:ilvl="6" w:tplc="1809000F" w:tentative="1">
+      <w:start w:val="1"/>
+      <w:numFmt w:val="decimal"/>
+      <w:lvlText w:val="%7."/>
+      <w:lvlJc w:val="left"/>
+      <w:pPr>
+        <w:ind w:left="5040" w:hanging="360"/>
+      </w:pPr>
+    </w:lvl>
+    <w:lvl w:ilvl="7" w:tplc="18090019" w:tentative="1">
+      <w:start w:val="1"/>
+      <w:numFmt w:val="lowerLetter"/>
+      <w:lvlText w:val="%8."/>
+      <w:lvlJc w:val="left"/>
+      <w:pPr>
+        <w:ind w:left="5760" w:hanging="360"/>
+      </w:pPr>
+    </w:lvl>
+    <w:lvl w:ilvl="8" w:tplc="1809001B" w:tentative="1">
+      <w:start w:val="1"/>
+      <w:numFmt w:val="lowerRoman"/>
+      <w:lvlText w:val="%9."/>
+      <w:lvlJc w:val="right"/>
+      <w:pPr>
+        <w:ind w:left="6480" w:hanging="180"/>
+      </w:pPr>
+    </w:lvl>
+  </w:abstractNum>
+  <w:abstractNum w:abstractNumId="2" w15:restartNumberingAfterBreak="0">
+    <w:nsid w:val="339816C4"/>
+    <w:multiLevelType w:val="hybridMultilevel"/>
+    <w:tmpl w:val="05E468BA"/>
+    <w:lvl w:ilvl="0" w:tplc="4B9C09EE">
+      <w:numFmt w:val="bullet"/>
+      <w:lvlText w:val="-"/>
+      <w:lvlJc w:val="left"/>
+      <w:pPr>
+        <w:ind w:left="720" w:hanging="360"/>
+      </w:pPr>
+      <w:rPr>
+        <w:rFonts w:ascii="Aptos" w:eastAsiaTheme="minorHAnsi" w:hAnsi="Aptos" w:cstheme="minorBidi" w:hint="default"/>
+      </w:rPr>
+    </w:lvl>
+    <w:lvl w:ilvl="1" w:tplc="18090003" w:tentative="1">
+      <w:start w:val="1"/>
+      <w:numFmt w:val="bullet"/>
+      <w:lvlText w:val="o"/>
+      <w:lvlJc w:val="left"/>
+      <w:pPr>
+        <w:ind w:left="1440" w:hanging="360"/>
+      </w:pPr>
+      <w:rPr>
+        <w:rFonts w:ascii="Courier New" w:hAnsi="Courier New" w:cs="Courier New" w:hint="default"/>
+      </w:rPr>
+    </w:lvl>
+    <w:lvl w:ilvl="2" w:tplc="18090005" w:tentative="1">
+      <w:start w:val="1"/>
+      <w:numFmt w:val="bullet"/>
+      <w:lvlText w:val=""/>
+      <w:lvlJc w:val="left"/>
+      <w:pPr>
+        <w:ind w:left="2160" w:hanging="360"/>
+      </w:pPr>
+      <w:rPr>
+        <w:rFonts w:ascii="Wingdings" w:hAnsi="Wingdings" w:hint="default"/>
+      </w:rPr>
+    </w:lvl>
+    <w:lvl w:ilvl="3" w:tplc="18090001" w:tentative="1">
+      <w:start w:val="1"/>
+      <w:numFmt w:val="bullet"/>
+      <w:lvlText w:val=""/>
+      <w:lvlJc w:val="left"/>
+      <w:pPr>
+        <w:ind w:left="2880" w:hanging="360"/>
+      </w:pPr>
+      <w:rPr>
+        <w:rFonts w:ascii="Symbol" w:hAnsi="Symbol" w:hint="default"/>
+      </w:rPr>
+    </w:lvl>
+    <w:lvl w:ilvl="4" w:tplc="18090003" w:tentative="1">
+      <w:start w:val="1"/>
+      <w:numFmt w:val="bullet"/>
+      <w:lvlText w:val="o"/>
+      <w:lvlJc w:val="left"/>
+      <w:pPr>
+        <w:ind w:left="3600" w:hanging="360"/>
+      </w:pPr>
+      <w:rPr>
+        <w:rFonts w:ascii="Courier New" w:hAnsi="Courier New" w:cs="Courier New" w:hint="default"/>
+      </w:rPr>
+    </w:lvl>
+    <w:lvl w:ilvl="5" w:tplc="18090005" w:tentative="1">
+      <w:start w:val="1"/>
+      <w:numFmt w:val="bullet"/>
+      <w:lvlText w:val=""/>
+      <w:lvlJc w:val="left"/>
+      <w:pPr>
+        <w:ind w:left="4320" w:hanging="360"/>
+      </w:pPr>
+      <w:rPr>
+        <w:rFonts w:ascii="Wingdings" w:hAnsi="Wingdings" w:hint="default"/>
+      </w:rPr>
+    </w:lvl>
+    <w:lvl w:ilvl="6" w:tplc="18090001" w:tentative="1">
+      <w:start w:val="1"/>
+      <w:numFmt w:val="bullet"/>
+      <w:lvlText w:val=""/>
+      <w:lvlJc w:val="left"/>
+      <w:pPr>
+        <w:ind w:left="5040" w:hanging="360"/>
+      </w:pPr>
+      <w:rPr>
+        <w:rFonts w:ascii="Symbol" w:hAnsi="Symbol" w:hint="default"/>
+      </w:rPr>
+    </w:lvl>
+    <w:lvl w:ilvl="7" w:tplc="18090003" w:tentative="1">
+      <w:start w:val="1"/>
+      <w:numFmt w:val="bullet"/>
+      <w:lvlText w:val="o"/>
+      <w:lvlJc w:val="left"/>
+      <w:pPr>
+        <w:ind w:left="5760" w:hanging="360"/>
+      </w:pPr>
+      <w:rPr>
+        <w:rFonts w:ascii="Courier New" w:hAnsi="Courier New" w:cs="Courier New" w:hint="default"/>
+      </w:rPr>
+    </w:lvl>
+    <w:lvl w:ilvl="8" w:tplc="18090005" w:tentative="1">
+      <w:start w:val="1"/>
+      <w:numFmt w:val="bullet"/>
+      <w:lvlText w:val=""/>
+      <w:lvlJc w:val="left"/>
+      <w:pPr>
+        <w:ind w:left="6480" w:hanging="360"/>
+      </w:pPr>
+      <w:rPr>
+        <w:rFonts w:ascii="Wingdings" w:hAnsi="Wingdings" w:hint="default"/>
+      </w:rPr>
+    </w:lvl>
+  </w:abstractNum>
+  <w:abstractNum w:abstractNumId="3" w15:restartNumberingAfterBreak="0">
+    <w:nsid w:val="374D41DB"/>
+    <w:multiLevelType w:val="hybridMultilevel"/>
+    <w:tmpl w:val="5B4AA1C0"/>
+    <w:lvl w:ilvl="0" w:tplc="4B9C09EE">
+      <w:numFmt w:val="bullet"/>
+      <w:lvlText w:val="-"/>
+      <w:lvlJc w:val="left"/>
+      <w:pPr>
+        <w:ind w:left="720" w:hanging="360"/>
+      </w:pPr>
+      <w:rPr>
+        <w:rFonts w:ascii="Aptos" w:eastAsiaTheme="minorHAnsi" w:hAnsi="Aptos" w:cstheme="minorBidi" w:hint="default"/>
+      </w:rPr>
+    </w:lvl>
+    <w:lvl w:ilvl="1" w:tplc="18090003" w:tentative="1">
+      <w:start w:val="1"/>
+      <w:numFmt w:val="bullet"/>
+      <w:lvlText w:val="o"/>
+      <w:lvlJc w:val="left"/>
+      <w:pPr>
+        <w:ind w:left="1440" w:hanging="360"/>
+      </w:pPr>
+      <w:rPr>
+        <w:rFonts w:ascii="Courier New" w:hAnsi="Courier New" w:cs="Courier New" w:hint="default"/>
+      </w:rPr>
+    </w:lvl>
+    <w:lvl w:ilvl="2" w:tplc="18090005" w:tentative="1">
+      <w:start w:val="1"/>
+      <w:numFmt w:val="bullet"/>
+      <w:lvlText w:val=""/>
+      <w:lvlJc w:val="left"/>
+      <w:pPr>
+        <w:ind w:left="2160" w:hanging="360"/>
+      </w:pPr>
+      <w:rPr>
+        <w:rFonts w:ascii="Wingdings" w:hAnsi="Wingdings" w:hint="default"/>
+      </w:rPr>
+    </w:lvl>
+    <w:lvl w:ilvl="3" w:tplc="18090001" w:tentative="1">
+      <w:start w:val="1"/>
+      <w:numFmt w:val="bullet"/>
+      <w:lvlText w:val=""/>
+      <w:lvlJc w:val="left"/>
+      <w:pPr>
+        <w:ind w:left="2880" w:hanging="360"/>
+      </w:pPr>
+      <w:rPr>
+        <w:rFonts w:ascii="Symbol" w:hAnsi="Symbol" w:hint="default"/>
+      </w:rPr>
+    </w:lvl>
+    <w:lvl w:ilvl="4" w:tplc="18090003" w:tentative="1">
+      <w:start w:val="1"/>
+      <w:numFmt w:val="bullet"/>
+      <w:lvlText w:val="o"/>
+      <w:lvlJc w:val="left"/>
+      <w:pPr>
+        <w:ind w:left="3600" w:hanging="360"/>
+      </w:pPr>
+      <w:rPr>
+        <w:rFonts w:ascii="Courier New" w:hAnsi="Courier New" w:cs="Courier New" w:hint="default"/>
+      </w:rPr>
+    </w:lvl>
+    <w:lvl w:ilvl="5" w:tplc="18090005" w:tentative="1">
+      <w:start w:val="1"/>
+      <w:numFmt w:val="bullet"/>
+      <w:lvlText w:val=""/>
+      <w:lvlJc w:val="left"/>
+      <w:pPr>
+        <w:ind w:left="4320" w:hanging="360"/>
+      </w:pPr>
+      <w:rPr>
+        <w:rFonts w:ascii="Wingdings" w:hAnsi="Wingdings" w:hint="default"/>
+      </w:rPr>
+    </w:lvl>
+    <w:lvl w:ilvl="6" w:tplc="18090001" w:tentative="1">
+      <w:start w:val="1"/>
+      <w:numFmt w:val="bullet"/>
+      <w:lvlText w:val=""/>
+      <w:lvlJc w:val="left"/>
+      <w:pPr>
+        <w:ind w:left="5040" w:hanging="360"/>
+      </w:pPr>
+      <w:rPr>
+        <w:rFonts w:ascii="Symbol" w:hAnsi="Symbol" w:hint="default"/>
+      </w:rPr>
+    </w:lvl>
+    <w:lvl w:ilvl="7" w:tplc="18090003" w:tentative="1">
+      <w:start w:val="1"/>
+      <w:numFmt w:val="bullet"/>
+      <w:lvlText w:val="o"/>
+      <w:lvlJc w:val="left"/>
+      <w:pPr>
+        <w:ind w:left="5760" w:hanging="360"/>
+      </w:pPr>
+      <w:rPr>
+        <w:rFonts w:ascii="Courier New" w:hAnsi="Courier New" w:cs="Courier New" w:hint="default"/>
+      </w:rPr>
+    </w:lvl>
+    <w:lvl w:ilvl="8" w:tplc="18090005" w:tentative="1">
+      <w:start w:val="1"/>
+      <w:numFmt w:val="bullet"/>
+      <w:lvlText w:val=""/>
+      <w:lvlJc w:val="left"/>
+      <w:pPr>
+        <w:ind w:left="6480" w:hanging="360"/>
+      </w:pPr>
+      <w:rPr>
+        <w:rFonts w:ascii="Wingdings" w:hAnsi="Wingdings" w:hint="default"/>
+      </w:rPr>
+    </w:lvl>
+  </w:abstractNum>
+  <w:abstractNum w:abstractNumId="4" w15:restartNumberingAfterBreak="0">
+    <w:nsid w:val="3ADE1993"/>
+    <w:multiLevelType w:val="hybridMultilevel"/>
+    <w:tmpl w:val="3C084F44"/>
+    <w:lvl w:ilvl="0" w:tplc="1809000F">
+      <w:start w:val="1"/>
+      <w:numFmt w:val="decimal"/>
+      <w:lvlText w:val="%1."/>
+      <w:lvlJc w:val="left"/>
+      <w:pPr>
+        <w:ind w:left="720" w:hanging="360"/>
+      </w:pPr>
+      <w:rPr>
+        <w:rFonts w:hint="default"/>
+      </w:rPr>
+    </w:lvl>
+    <w:lvl w:ilvl="1" w:tplc="18090019" w:tentative="1">
+      <w:start w:val="1"/>
+      <w:numFmt w:val="lowerLetter"/>
+      <w:lvlText w:val="%2."/>
+      <w:lvlJc w:val="left"/>
+      <w:pPr>
+        <w:ind w:left="1440" w:hanging="360"/>
+      </w:pPr>
+    </w:lvl>
+    <w:lvl w:ilvl="2" w:tplc="1809001B" w:tentative="1">
+      <w:start w:val="1"/>
+      <w:numFmt w:val="lowerRoman"/>
+      <w:lvlText w:val="%3."/>
+      <w:lvlJc w:val="right"/>
+      <w:pPr>
+        <w:ind w:left="2160" w:hanging="180"/>
+      </w:pPr>
+    </w:lvl>
+    <w:lvl w:ilvl="3" w:tplc="1809000F" w:tentative="1">
+      <w:start w:val="1"/>
+      <w:numFmt w:val="decimal"/>
+      <w:lvlText w:val="%4."/>
+      <w:lvlJc w:val="left"/>
+      <w:pPr>
+        <w:ind w:left="2880" w:hanging="360"/>
+      </w:pPr>
+    </w:lvl>
+    <w:lvl w:ilvl="4" w:tplc="18090019" w:tentative="1">
+      <w:start w:val="1"/>
+      <w:numFmt w:val="lowerLetter"/>
+      <w:lvlText w:val="%5."/>
+      <w:lvlJc w:val="left"/>
+      <w:pPr>
+        <w:ind w:left="3600" w:hanging="360"/>
+      </w:pPr>
+    </w:lvl>
+    <w:lvl w:ilvl="5" w:tplc="1809001B" w:tentative="1">
+      <w:start w:val="1"/>
+      <w:numFmt w:val="lowerRoman"/>
+      <w:lvlText w:val="%6."/>
+      <w:lvlJc w:val="right"/>
+      <w:pPr>
+        <w:ind w:left="4320" w:hanging="180"/>
+      </w:pPr>
+    </w:lvl>
+    <w:lvl w:ilvl="6" w:tplc="1809000F" w:tentative="1">
+      <w:start w:val="1"/>
+      <w:numFmt w:val="decimal"/>
+      <w:lvlText w:val="%7."/>
+      <w:lvlJc w:val="left"/>
+      <w:pPr>
+        <w:ind w:left="5040" w:hanging="360"/>
+      </w:pPr>
+    </w:lvl>
+    <w:lvl w:ilvl="7" w:tplc="18090019" w:tentative="1">
+      <w:start w:val="1"/>
+      <w:numFmt w:val="lowerLetter"/>
+      <w:lvlText w:val="%8."/>
+      <w:lvlJc w:val="left"/>
+      <w:pPr>
+        <w:ind w:left="5760" w:hanging="360"/>
+      </w:pPr>
+    </w:lvl>
+    <w:lvl w:ilvl="8" w:tplc="1809001B" w:tentative="1">
+      <w:start w:val="1"/>
+      <w:numFmt w:val="lowerRoman"/>
+      <w:lvlText w:val="%9."/>
+      <w:lvlJc w:val="right"/>
+      <w:pPr>
+        <w:ind w:left="6480" w:hanging="180"/>
+      </w:pPr>
+    </w:lvl>
+  </w:abstractNum>
+  <w:abstractNum w:abstractNumId="5" w15:restartNumberingAfterBreak="0">
+    <w:nsid w:val="5413374A"/>
+    <w:multiLevelType w:val="hybridMultilevel"/>
+    <w:tmpl w:val="9E14CE66"/>
+    <w:lvl w:ilvl="0" w:tplc="4B9C09EE">
+      <w:numFmt w:val="bullet"/>
+      <w:lvlText w:val="-"/>
+      <w:lvlJc w:val="left"/>
+      <w:pPr>
+        <w:ind w:left="720" w:hanging="360"/>
+      </w:pPr>
+      <w:rPr>
+        <w:rFonts w:ascii="Aptos" w:eastAsiaTheme="minorHAnsi" w:hAnsi="Aptos" w:cstheme="minorBidi" w:hint="default"/>
+      </w:rPr>
+    </w:lvl>
+    <w:lvl w:ilvl="1" w:tplc="18090003" w:tentative="1">
+      <w:start w:val="1"/>
+      <w:numFmt w:val="bullet"/>
+      <w:lvlText w:val="o"/>
+      <w:lvlJc w:val="left"/>
+      <w:pPr>
+        <w:ind w:left="1440" w:hanging="360"/>
+      </w:pPr>
+      <w:rPr>
+        <w:rFonts w:ascii="Courier New" w:hAnsi="Courier New" w:cs="Courier New" w:hint="default"/>
+      </w:rPr>
+    </w:lvl>
+    <w:lvl w:ilvl="2" w:tplc="18090005" w:tentative="1">
+      <w:start w:val="1"/>
+      <w:numFmt w:val="bullet"/>
+      <w:lvlText w:val=""/>
+      <w:lvlJc w:val="left"/>
+      <w:pPr>
+        <w:ind w:left="2160" w:hanging="360"/>
+      </w:pPr>
+      <w:rPr>
+        <w:rFonts w:ascii="Wingdings" w:hAnsi="Wingdings" w:hint="default"/>
+      </w:rPr>
+    </w:lvl>
+    <w:lvl w:ilvl="3" w:tplc="18090001" w:tentative="1">
+      <w:start w:val="1"/>
+      <w:numFmt w:val="bullet"/>
+      <w:lvlText w:val=""/>
+      <w:lvlJc w:val="left"/>
+      <w:pPr>
+        <w:ind w:left="2880" w:hanging="360"/>
+      </w:pPr>
+      <w:rPr>
+        <w:rFonts w:ascii="Symbol" w:hAnsi="Symbol" w:hint="default"/>
+      </w:rPr>
+    </w:lvl>
+    <w:lvl w:ilvl="4" w:tplc="18090003" w:tentative="1">
+      <w:start w:val="1"/>
+      <w:numFmt w:val="bullet"/>
+      <w:lvlText w:val="o"/>
+      <w:lvlJc w:val="left"/>
+      <w:pPr>
+        <w:ind w:left="3600" w:hanging="360"/>
+      </w:pPr>
+      <w:rPr>
+        <w:rFonts w:ascii="Courier New" w:hAnsi="Courier New" w:cs="Courier New" w:hint="default"/>
+      </w:rPr>
+    </w:lvl>
+    <w:lvl w:ilvl="5" w:tplc="18090005" w:tentative="1">
+      <w:start w:val="1"/>
+      <w:numFmt w:val="bullet"/>
+      <w:lvlText w:val=""/>
+      <w:lvlJc w:val="left"/>
+      <w:pPr>
+        <w:ind w:left="4320" w:hanging="360"/>
+      </w:pPr>
+      <w:rPr>
+        <w:rFonts w:ascii="Wingdings" w:hAnsi="Wingdings" w:hint="default"/>
+      </w:rPr>
+    </w:lvl>
+    <w:lvl w:ilvl="6" w:tplc="18090001" w:tentative="1">
+      <w:start w:val="1"/>
+      <w:numFmt w:val="bullet"/>
+      <w:lvlText w:val=""/>
+      <w:lvlJc w:val="left"/>
+      <w:pPr>
+        <w:ind w:left="5040" w:hanging="360"/>
+      </w:pPr>
+      <w:rPr>
+        <w:rFonts w:ascii="Symbol" w:hAnsi="Symbol" w:hint="default"/>
+      </w:rPr>
+    </w:lvl>
+    <w:lvl w:ilvl="7" w:tplc="18090003" w:tentative="1">
+      <w:start w:val="1"/>
+      <w:numFmt w:val="bullet"/>
+      <w:lvlText w:val="o"/>
+      <w:lvlJc w:val="left"/>
+      <w:pPr>
+        <w:ind w:left="5760" w:hanging="360"/>
+      </w:pPr>
+      <w:rPr>
+        <w:rFonts w:ascii="Courier New" w:hAnsi="Courier New" w:cs="Courier New" w:hint="default"/>
+      </w:rPr>
+    </w:lvl>
+    <w:lvl w:ilvl="8" w:tplc="18090005" w:tentative="1">
+      <w:start w:val="1"/>
+      <w:numFmt w:val="bullet"/>
+      <w:lvlText w:val=""/>
+      <w:lvlJc w:val="left"/>
+      <w:pPr>
+        <w:ind w:left="6480" w:hanging="360"/>
+      </w:pPr>
+      <w:rPr>
+        <w:rFonts w:ascii="Wingdings" w:hAnsi="Wingdings" w:hint="default"/>
+      </w:rPr>
+    </w:lvl>
+  </w:abstractNum>
+  <w:abstractNum w:abstractNumId="6" w15:restartNumberingAfterBreak="0">
+    <w:nsid w:val="58824506"/>
+    <w:multiLevelType w:val="hybridMultilevel"/>
+    <w:tmpl w:val="67E2C468"/>
+    <w:lvl w:ilvl="0" w:tplc="003C7A3A">
+      <w:numFmt w:val="bullet"/>
+      <w:lvlText w:val="-"/>
+      <w:lvlJc w:val="left"/>
+      <w:pPr>
+        <w:ind w:left="720" w:hanging="360"/>
+      </w:pPr>
+      <w:rPr>
+        <w:rFonts w:ascii="Aptos" w:eastAsiaTheme="minorHAnsi" w:hAnsi="Aptos" w:cstheme="minorBidi" w:hint="default"/>
+      </w:rPr>
+    </w:lvl>
+    <w:lvl w:ilvl="1" w:tplc="18090003" w:tentative="1">
+      <w:start w:val="1"/>
+      <w:numFmt w:val="bullet"/>
+      <w:lvlText w:val="o"/>
+      <w:lvlJc w:val="left"/>
+      <w:pPr>
+        <w:ind w:left="1440" w:hanging="360"/>
+      </w:pPr>
+      <w:rPr>
+        <w:rFonts w:ascii="Courier New" w:hAnsi="Courier New" w:cs="Courier New" w:hint="default"/>
+      </w:rPr>
+    </w:lvl>
+    <w:lvl w:ilvl="2" w:tplc="18090005" w:tentative="1">
+      <w:start w:val="1"/>
+      <w:numFmt w:val="bullet"/>
+      <w:lvlText w:val=""/>
+      <w:lvlJc w:val="left"/>
+      <w:pPr>
+        <w:ind w:left="2160" w:hanging="360"/>
+      </w:pPr>
+      <w:rPr>
+        <w:rFonts w:ascii="Wingdings" w:hAnsi="Wingdings" w:hint="default"/>
+      </w:rPr>
+    </w:lvl>
+    <w:lvl w:ilvl="3" w:tplc="18090001" w:tentative="1">
+      <w:start w:val="1"/>
+      <w:numFmt w:val="bullet"/>
+      <w:lvlText w:val=""/>
+      <w:lvlJc w:val="left"/>
+      <w:pPr>
+        <w:ind w:left="2880" w:hanging="360"/>
+      </w:pPr>
+      <w:rPr>
+        <w:rFonts w:ascii="Symbol" w:hAnsi="Symbol" w:hint="default"/>
+      </w:rPr>
+    </w:lvl>
+    <w:lvl w:ilvl="4" w:tplc="18090003" w:tentative="1">
+      <w:start w:val="1"/>
+      <w:numFmt w:val="bullet"/>
+      <w:lvlText w:val="o"/>
+      <w:lvlJc w:val="left"/>
+      <w:pPr>
+        <w:ind w:left="3600" w:hanging="360"/>
+      </w:pPr>
+      <w:rPr>
+        <w:rFonts w:ascii="Courier New" w:hAnsi="Courier New" w:cs="Courier New" w:hint="default"/>
+      </w:rPr>
+    </w:lvl>
+    <w:lvl w:ilvl="5" w:tplc="18090005" w:tentative="1">
+      <w:start w:val="1"/>
+      <w:numFmt w:val="bullet"/>
+      <w:lvlText w:val=""/>
+      <w:lvlJc w:val="left"/>
+      <w:pPr>
+        <w:ind w:left="4320" w:hanging="360"/>
+      </w:pPr>
+      <w:rPr>
+        <w:rFonts w:ascii="Wingdings" w:hAnsi="Wingdings" w:hint="default"/>
+      </w:rPr>
+    </w:lvl>
+    <w:lvl w:ilvl="6" w:tplc="18090001" w:tentative="1">
+      <w:start w:val="1"/>
+      <w:numFmt w:val="bullet"/>
+      <w:lvlText w:val=""/>
+      <w:lvlJc w:val="left"/>
+      <w:pPr>
+        <w:ind w:left="5040" w:hanging="360"/>
+      </w:pPr>
+      <w:rPr>
+        <w:rFonts w:ascii="Symbol" w:hAnsi="Symbol" w:hint="default"/>
+      </w:rPr>
+    </w:lvl>
+    <w:lvl w:ilvl="7" w:tplc="18090003" w:tentative="1">
+      <w:start w:val="1"/>
+      <w:numFmt w:val="bullet"/>
+      <w:lvlText w:val="o"/>
+      <w:lvlJc w:val="left"/>
+      <w:pPr>
+        <w:ind w:left="5760" w:hanging="360"/>
+      </w:pPr>
+      <w:rPr>
+        <w:rFonts w:ascii="Courier New" w:hAnsi="Courier New" w:cs="Courier New" w:hint="default"/>
+      </w:rPr>
+    </w:lvl>
+    <w:lvl w:ilvl="8" w:tplc="18090005" w:tentative="1">
+      <w:start w:val="1"/>
+      <w:numFmt w:val="bullet"/>
+      <w:lvlText w:val=""/>
+      <w:lvlJc w:val="left"/>
+      <w:pPr>
+        <w:ind w:left="6480" w:hanging="360"/>
+      </w:pPr>
+      <w:rPr>
+        <w:rFonts w:ascii="Wingdings" w:hAnsi="Wingdings" w:hint="default"/>
+      </w:rPr>
+    </w:lvl>
+  </w:abstractNum>
+  <w:abstractNum w:abstractNumId="7" w15:restartNumberingAfterBreak="0">
+    <w:nsid w:val="5B80083B"/>
+    <w:multiLevelType w:val="hybridMultilevel"/>
+    <w:tmpl w:val="E5823A54"/>
+    <w:lvl w:ilvl="0" w:tplc="18090001">
+      <w:start w:val="1"/>
+      <w:numFmt w:val="bullet"/>
+      <w:lvlText w:val=""/>
+      <w:lvlJc w:val="left"/>
+      <w:pPr>
+        <w:ind w:left="720" w:hanging="360"/>
+      </w:pPr>
+      <w:rPr>
+        <w:rFonts w:ascii="Symbol" w:hAnsi="Symbol" w:hint="default"/>
+      </w:rPr>
+    </w:lvl>
+    <w:lvl w:ilvl="1" w:tplc="18090003" w:tentative="1">
+      <w:start w:val="1"/>
+      <w:numFmt w:val="bullet"/>
+      <w:lvlText w:val="o"/>
+      <w:lvlJc w:val="left"/>
+      <w:pPr>
+        <w:ind w:left="1440" w:hanging="360"/>
+      </w:pPr>
+      <w:rPr>
+        <w:rFonts w:ascii="Courier New" w:hAnsi="Courier New" w:cs="Courier New" w:hint="default"/>
+      </w:rPr>
+    </w:lvl>
+    <w:lvl w:ilvl="2" w:tplc="18090005" w:tentative="1">
+      <w:start w:val="1"/>
+      <w:numFmt w:val="bullet"/>
+      <w:lvlText w:val=""/>
+      <w:lvlJc w:val="left"/>
+      <w:pPr>
+        <w:ind w:left="2160" w:hanging="360"/>
+      </w:pPr>
+      <w:rPr>
+        <w:rFonts w:ascii="Wingdings" w:hAnsi="Wingdings" w:hint="default"/>
+      </w:rPr>
+    </w:lvl>
+    <w:lvl w:ilvl="3" w:tplc="18090001" w:tentative="1">
+      <w:start w:val="1"/>
+      <w:numFmt w:val="bullet"/>
+      <w:lvlText w:val=""/>
+      <w:lvlJc w:val="left"/>
+      <w:pPr>
+        <w:ind w:left="2880" w:hanging="360"/>
+      </w:pPr>
+      <w:rPr>
+        <w:rFonts w:ascii="Symbol" w:hAnsi="Symbol" w:hint="default"/>
+      </w:rPr>
+    </w:lvl>
+    <w:lvl w:ilvl="4" w:tplc="18090003" w:tentative="1">
+      <w:start w:val="1"/>
+      <w:numFmt w:val="bullet"/>
+      <w:lvlText w:val="o"/>
+      <w:lvlJc w:val="left"/>
+      <w:pPr>
+        <w:ind w:left="3600" w:hanging="360"/>
+      </w:pPr>
+      <w:rPr>
+        <w:rFonts w:ascii="Courier New" w:hAnsi="Courier New" w:cs="Courier New" w:hint="default"/>
+      </w:rPr>
+    </w:lvl>
+    <w:lvl w:ilvl="5" w:tplc="18090005" w:tentative="1">
+      <w:start w:val="1"/>
+      <w:numFmt w:val="bullet"/>
+      <w:lvlText w:val=""/>
+      <w:lvlJc w:val="left"/>
+      <w:pPr>
+        <w:ind w:left="4320" w:hanging="360"/>
+      </w:pPr>
+      <w:rPr>
+        <w:rFonts w:ascii="Wingdings" w:hAnsi="Wingdings" w:hint="default"/>
+      </w:rPr>
+    </w:lvl>
+    <w:lvl w:ilvl="6" w:tplc="18090001" w:tentative="1">
+      <w:start w:val="1"/>
+      <w:numFmt w:val="bullet"/>
+      <w:lvlText w:val=""/>
+      <w:lvlJc w:val="left"/>
+      <w:pPr>
+        <w:ind w:left="5040" w:hanging="360"/>
+      </w:pPr>
+      <w:rPr>
+        <w:rFonts w:ascii="Symbol" w:hAnsi="Symbol" w:hint="default"/>
+      </w:rPr>
+    </w:lvl>
+    <w:lvl w:ilvl="7" w:tplc="18090003" w:tentative="1">
+      <w:start w:val="1"/>
+      <w:numFmt w:val="bullet"/>
+      <w:lvlText w:val="o"/>
+      <w:lvlJc w:val="left"/>
+      <w:pPr>
+        <w:ind w:left="5760" w:hanging="360"/>
+      </w:pPr>
+      <w:rPr>
+        <w:rFonts w:ascii="Courier New" w:hAnsi="Courier New" w:cs="Courier New" w:hint="default"/>
+      </w:rPr>
+    </w:lvl>
+    <w:lvl w:ilvl="8" w:tplc="18090005" w:tentative="1">
+      <w:start w:val="1"/>
+      <w:numFmt w:val="bullet"/>
+      <w:lvlText w:val=""/>
+      <w:lvlJc w:val="left"/>
+      <w:pPr>
+        <w:ind w:left="6480" w:hanging="360"/>
+      </w:pPr>
+      <w:rPr>
+        <w:rFonts w:ascii="Wingdings" w:hAnsi="Wingdings" w:hint="default"/>
+      </w:rPr>
+    </w:lvl>
+  </w:abstractNum>
+  <w:num w:numId="1" w16cid:durableId="1946767777">
+    <w:abstractNumId w:val="7"/>
+  </w:num>
+  <w:num w:numId="2" w16cid:durableId="959141322">
+    <w:abstractNumId w:val="6"/>
+  </w:num>
+  <w:num w:numId="3" w16cid:durableId="909658797">
+    <w:abstractNumId w:val="3"/>
+  </w:num>
+  <w:num w:numId="4" w16cid:durableId="930159338">
+    <w:abstractNumId w:val="2"/>
+  </w:num>
+  <w:num w:numId="5" w16cid:durableId="453214112">
+    <w:abstractNumId w:val="0"/>
+  </w:num>
+  <w:num w:numId="6" w16cid:durableId="2078506666">
+    <w:abstractNumId w:val="1"/>
+  </w:num>
+  <w:num w:numId="7" w16cid:durableId="460733165">
+    <w:abstractNumId w:val="5"/>
+  </w:num>
+  <w:num w:numId="8" w16cid:durableId="776099722">
+    <w:abstractNumId w:val="4"/>
+  </w:num>
+</w:numbering>
 </file>
 
 <file path=word/styles.xml><?xml version="1.0" encoding="utf-8"?>
@@ -2204,7 +4962,6 @@
     <w:next w:val="Normal"/>
     <w:link w:val="Heading2Char"/>
     <w:uiPriority w:val="9"/>
-    <w:semiHidden/>
     <w:unhideWhenUsed/>
     <w:qFormat/>
     <w:rsid w:val="001F6663"/>
@@ -2379,7 +5136,6 @@
   <w:style w:type="character" w:default="1" w:styleId="DefaultParagraphFont">
     <w:name w:val="Default Paragraph Font"/>
     <w:uiPriority w:val="1"/>
-    <w:semiHidden/>
     <w:unhideWhenUsed/>
   </w:style>
   <w:style w:type="table" w:default="1" w:styleId="TableNormal">
@@ -2421,7 +5177,6 @@
     <w:basedOn w:val="DefaultParagraphFont"/>
     <w:link w:val="Heading2"/>
     <w:uiPriority w:val="9"/>
-    <w:semiHidden/>
     <w:rsid w:val="001F6663"/>
     <w:rPr>
       <w:rFonts w:asciiTheme="majorHAnsi" w:eastAsiaTheme="majorEastAsia" w:hAnsiTheme="majorHAnsi" w:cstheme="majorBidi"/>
@@ -2765,6 +5520,69 @@
       <w:u w:val="single"/>
     </w:rPr>
   </w:style>
+  <w:style w:type="table" w:styleId="TableGrid">
+    <w:name w:val="Table Grid"/>
+    <w:basedOn w:val="TableNormal"/>
+    <w:uiPriority w:val="39"/>
+    <w:rsid w:val="008B31C6"/>
+    <w:pPr>
+      <w:spacing w:after="0" w:line="240" w:lineRule="auto"/>
+    </w:pPr>
+    <w:tblPr>
+      <w:tblBorders>
+        <w:top w:val="single" w:sz="4" w:space="0" w:color="auto"/>
+        <w:left w:val="single" w:sz="4" w:space="0" w:color="auto"/>
+        <w:bottom w:val="single" w:sz="4" w:space="0" w:color="auto"/>
+        <w:right w:val="single" w:sz="4" w:space="0" w:color="auto"/>
+        <w:insideH w:val="single" w:sz="4" w:space="0" w:color="auto"/>
+        <w:insideV w:val="single" w:sz="4" w:space="0" w:color="auto"/>
+      </w:tblBorders>
+    </w:tblPr>
+  </w:style>
+  <w:style w:type="paragraph" w:styleId="TOC2">
+    <w:name w:val="toc 2"/>
+    <w:basedOn w:val="Normal"/>
+    <w:next w:val="Normal"/>
+    <w:autoRedefine/>
+    <w:uiPriority w:val="39"/>
+    <w:unhideWhenUsed/>
+    <w:rsid w:val="00B2362B"/>
+    <w:pPr>
+      <w:spacing w:after="100"/>
+      <w:ind w:left="220"/>
+    </w:pPr>
+  </w:style>
+  <w:style w:type="character" w:styleId="UnresolvedMention">
+    <w:name w:val="Unresolved Mention"/>
+    <w:basedOn w:val="DefaultParagraphFont"/>
+    <w:uiPriority w:val="99"/>
+    <w:semiHidden/>
+    <w:unhideWhenUsed/>
+    <w:rsid w:val="00DB75DF"/>
+    <w:rPr>
+      <w:color w:val="605E5C"/>
+      <w:shd w:val="clear" w:color="auto" w:fill="E1DFDD"/>
+    </w:rPr>
+  </w:style>
+  <w:style w:type="paragraph" w:styleId="Caption">
+    <w:name w:val="caption"/>
+    <w:basedOn w:val="Normal"/>
+    <w:next w:val="Normal"/>
+    <w:uiPriority w:val="35"/>
+    <w:unhideWhenUsed/>
+    <w:qFormat/>
+    <w:rsid w:val="009414F2"/>
+    <w:pPr>
+      <w:spacing w:after="200" w:line="240" w:lineRule="auto"/>
+    </w:pPr>
+    <w:rPr>
+      <w:i/>
+      <w:iCs/>
+      <w:color w:val="454551" w:themeColor="text2"/>
+      <w:sz w:val="18"/>
+      <w:szCs w:val="18"/>
+    </w:rPr>
+  </w:style>
 </w:styles>
 </file>
 

</xml_diff>